<commit_message>
Ajustement de certains scripts + maj rapport
</commit_message>
<xml_diff>
--- a/Rapport/Proust_Maximilien_rapport.docx
+++ b/Rapport/Proust_Maximilien_rapport.docx
@@ -10,6 +10,8 @@
           <w:szCs w:val="60"/>
         </w:rPr>
       </w:pPr>
+      <w:bookmarkStart w:id="0" w:name="_Hlk201329310"/>
+      <w:bookmarkEnd w:id="0"/>
     </w:p>
     <w:p>
       <w:pPr>
@@ -1189,8 +1191,8 @@
       <w:pPr>
         <w:pStyle w:val="Titre1"/>
       </w:pPr>
-      <w:bookmarkStart w:id="0" w:name="_b1tudj17zite" w:colFirst="0" w:colLast="0"/>
-      <w:bookmarkEnd w:id="0"/>
+      <w:bookmarkStart w:id="1" w:name="_b1tudj17zite" w:colFirst="0" w:colLast="0"/>
+      <w:bookmarkEnd w:id="1"/>
       <w:r>
         <w:lastRenderedPageBreak/>
         <w:t>Introduction</w:t>
@@ -1200,15 +1202,15 @@
       <w:pPr>
         <w:pStyle w:val="Titre2"/>
       </w:pPr>
-      <w:bookmarkStart w:id="1" w:name="_uvnfaczeocre" w:colFirst="0" w:colLast="0"/>
-      <w:bookmarkEnd w:id="1"/>
+      <w:bookmarkStart w:id="2" w:name="_uvnfaczeocre" w:colFirst="0" w:colLast="0"/>
+      <w:bookmarkEnd w:id="2"/>
       <w:r>
         <w:t>Présentation du projet</w:t>
       </w:r>
     </w:p>
     <w:p>
       <w:pPr>
-        <w:spacing w:after="60"/>
+        <w:spacing w:before="240" w:after="60" w:line="360" w:lineRule="auto"/>
       </w:pPr>
       <w:r>
         <w:t>Le terme pesticide va désigner les substances actives qui vont contrôler ou éliminer des organismes indésirables</w:t>
@@ -1228,7 +1230,7 @@
     </w:p>
     <w:p>
       <w:pPr>
-        <w:spacing w:after="60"/>
+        <w:spacing w:before="240" w:after="60" w:line="360" w:lineRule="auto"/>
       </w:pPr>
       <w:r>
         <w:t xml:space="preserve">L’usage des pesticides de synthèse dans l’agriculture s’est développé de manière considérable depuis leur apparition dans les années 1940-1950. Si on prend en compte les données récentes, depuis les années 1990, la quantité de pesticides utilisée dans le monde a augmenté de 80%. En France, </w:t>
@@ -1248,7 +1250,7 @@
     </w:p>
     <w:p>
       <w:pPr>
-        <w:spacing w:after="60"/>
+        <w:spacing w:before="240" w:after="60" w:line="360" w:lineRule="auto"/>
       </w:pPr>
       <w:r>
         <w:t>Chaque individu est constitué d’environ 50 000 milliards de cellules répartis en sous-ensembles structurés appelés tissus qui vont eux-mêmes former des organes. Au sein de chaque organe, les cellules vont avoir des fonctions précises qui peuvent être par exemple la multiplication cellulaire. C’est ce phénomène qui va nous intéresser. En effet, lorsque ce processus de multiplication va se dérégler, l’organisme va détruire les cellules dysfonctionnelles. Cependant, ce mécanisme de protection peut ne plus fonctionner et la cellule malformée va alors se multiplier encore et encore et va devenir une tumeur qui peut être bénigne ou maligne. Les tumeurs dites malignes sont ce que l’on va appeler le cancer</w:t>
@@ -1265,7 +1267,7 @@
     </w:p>
     <w:p>
       <w:pPr>
-        <w:spacing w:after="60"/>
+        <w:spacing w:before="240" w:after="60" w:line="360" w:lineRule="auto"/>
       </w:pPr>
       <w:r>
         <w:t>L</w:t>
@@ -1280,7 +1282,11 @@
         <w:t xml:space="preserve"> cesse d’augmenter</w:t>
       </w:r>
       <w:r>
-        <w:t xml:space="preserve"> depuis 30 ans. En 2023, on estime à 430 000 le nombre de nouveaux cas en France. Le cancer va représenter la première cause de mortalité prématurée. En 2021, le nombre de décès imputable au cancer était de 162 000</w:t>
+        <w:t xml:space="preserve"> depuis 30 ans. En 2023, on estime à 430 000 le nombre de nouveaux cas en France. Le cancer va représenter la première cause </w:t>
+      </w:r>
+      <w:r>
+        <w:lastRenderedPageBreak/>
+        <w:t>de mortalité prématurée. En 2021, le nombre de décès imputable au cancer était de 162 000</w:t>
       </w:r>
       <w:r>
         <w:rPr>
@@ -1294,26 +1300,507 @@
     </w:p>
     <w:p>
       <w:pPr>
-        <w:spacing w:after="60"/>
-      </w:pPr>
-      <w:r>
-        <w:t>Il existe beaucoup d’études montrant l’impact des pesticides dans le milieu professionnel</w:t>
-      </w:r>
-      <w:r>
-        <w:t xml:space="preserve"> mais pratiquement aucune sur l’impact des pesticides sur la population civile. </w:t>
+        <w:spacing w:before="240" w:after="60" w:line="360" w:lineRule="auto"/>
+      </w:pPr>
+      <w:r>
+        <w:t>Il existe</w:t>
+      </w:r>
+      <w:r>
+        <w:t xml:space="preserve"> déjà plusieurs</w:t>
+      </w:r>
+      <w:r>
+        <w:t xml:space="preserve"> études montrant l’impact des pesticides </w:t>
+      </w:r>
+      <w:r>
+        <w:t>sur la survenue de divers cancers</w:t>
+      </w:r>
+      <w:r>
+        <w:t>.</w:t>
+      </w:r>
+      <w:r>
+        <w:t xml:space="preserve"> Ces études sont très bien documentées dans la review « Cancer health effects of pesticides » qui va recenser les études sur le sujet. On s’aperçoit que les pesticides sont plus ou moins corrélés à l’apparition d’une multitude de cancers. Cependant, certaines études font débat et il est important de noter la difficulté d’associer la survenue d’un cancer à l’exposition aux pesticides</w:t>
+      </w:r>
+      <w:r>
+        <w:rPr>
+          <w:rStyle w:val="Appelnotedebasdep"/>
+        </w:rPr>
+        <w:footnoteReference w:id="5"/>
+      </w:r>
+      <w:r>
+        <w:t xml:space="preserve">. </w:t>
+      </w:r>
+      <w:r>
+        <w:t xml:space="preserve">L’objectif en mettant en corrélation des jeux de data autour de l’incidence du cancer et de l’achat de substances chimiques considérées comme cancérigènes, c’est d’observer s’il pourrait y avoir un rapport entre la quantité de pesticides utilisées dans certains départements et la survenue de cancers. </w:t>
+      </w:r>
+    </w:p>
+    <w:p>
+      <w:pPr>
+        <w:pStyle w:val="Titre2"/>
+      </w:pPr>
+      <w:bookmarkStart w:id="3" w:name="_sls243humeli" w:colFirst="0" w:colLast="0"/>
+      <w:bookmarkEnd w:id="3"/>
+      <w:r>
+        <w:t>Contexte du projet</w:t>
+      </w:r>
+    </w:p>
+    <w:p>
+      <w:pPr>
+        <w:spacing w:before="240" w:line="360" w:lineRule="auto"/>
+      </w:pPr>
+      <w:r>
+        <w:t xml:space="preserve">L’objectif du projet est de réaliser un API qui va exposer les données </w:t>
+      </w:r>
+      <w:r>
+        <w:t>sur un temps voulu pour savoir s’il pourrait y avoir un lien potentiel entre des départements utilisant beaucoup de pesticides et d’autres départements ou la quantité de pesticides est moindre. Pour cela, j’ai utilisé majoritairement du python dans un environnement virtuel avec quelques requêtes SQL et noSQL. A partir de python, j’ai utilisé le notebook pour visualiser mes données. J’ai pu utiliser plusieurs bibliothèques permettant la visualisation ou la mise à disposition des données comme FastAPI, Pandas, Plotly, SQLAlchemy. Mes données ont été stocké dans une base de données Postgres en local pour toutes les données nécessitant une base de données relationnelle. Les données Postgres ont été récupéré via une API pour certaines données et via des CSV pour la majeure partie. Pour les données en base de données non relationnelle, j’ai utilisé une base MongoDB.</w:t>
+      </w:r>
+      <w:r>
+        <w:t xml:space="preserve"> Les données de ma base non relationnelle sont issues du scrapping.</w:t>
+      </w:r>
+      <w:r>
+        <w:t xml:space="preserve"> Vous pouvez observer sur la figure 1 le schéma global du projet en visualisant les différentes sources de données utilisées. </w:t>
+      </w:r>
+    </w:p>
+    <w:p>
+      <w:pPr>
+        <w:spacing w:before="240" w:line="360" w:lineRule="auto"/>
+      </w:pPr>
+      <w:r>
+        <w:t xml:space="preserve">En termes de planification, nous avions 6 semaines pour réaliser le projet. </w:t>
+      </w:r>
+    </w:p>
+    <w:p>
+      <w:pPr>
+        <w:spacing w:before="240" w:line="360" w:lineRule="auto"/>
+      </w:pPr>
+      <w:r>
+        <w:t xml:space="preserve">J’ai découpé mes tâches en 3 parties. La première a été de trouver les différentes sources de données selon mes besoins sur les deux premières semaines. Une fois cette tâche accomplie, la suivante a été de regarder le contenu de mes sources, de les nettoyer pour les mettre en </w:t>
+      </w:r>
+      <w:r>
+        <w:lastRenderedPageBreak/>
+        <w:t xml:space="preserve">lien les unes avec les autres et cela sur une durée de 2 semaines également. Enfin, j’ai exposé ses données via une application FastAPI permettant de visualiser d’éventuels liens sur les deux dernières semaines. L’objectif était de rendre l’application agréable visuellement pour un utilisateur novice. </w:t>
+      </w:r>
+    </w:p>
+    <w:p>
+      <w:r>
+        <w:rPr>
+          <w:noProof/>
+        </w:rPr>
+        <w:drawing>
+          <wp:anchor distT="0" distB="0" distL="114300" distR="114300" simplePos="0" relativeHeight="251658240" behindDoc="0" locked="0" layoutInCell="1" allowOverlap="1" wp14:anchorId="0EC57980" wp14:editId="67E591A2">
+            <wp:simplePos x="0" y="0"/>
+            <wp:positionH relativeFrom="margin">
+              <wp:posOffset>-788670</wp:posOffset>
+            </wp:positionH>
+            <wp:positionV relativeFrom="paragraph">
+              <wp:posOffset>217170</wp:posOffset>
+            </wp:positionV>
+            <wp:extent cx="7282180" cy="3184525"/>
+            <wp:effectExtent l="0" t="0" r="0" b="0"/>
+            <wp:wrapTopAndBottom/>
+            <wp:docPr id="1539426960" name="Image 1"/>
+            <wp:cNvGraphicFramePr>
+              <a:graphicFrameLocks xmlns:a="http://schemas.openxmlformats.org/drawingml/2006/main" noChangeAspect="1"/>
+            </wp:cNvGraphicFramePr>
+            <a:graphic xmlns:a="http://schemas.openxmlformats.org/drawingml/2006/main">
+              <a:graphicData uri="http://schemas.openxmlformats.org/drawingml/2006/picture">
+                <pic:pic xmlns:pic="http://schemas.openxmlformats.org/drawingml/2006/picture">
+                  <pic:nvPicPr>
+                    <pic:cNvPr id="1539426960" name="Image 1"/>
+                    <pic:cNvPicPr/>
+                  </pic:nvPicPr>
+                  <pic:blipFill>
+                    <a:blip r:embed="rId7">
+                      <a:extLst>
+                        <a:ext uri="{28A0092B-C50C-407E-A947-70E740481C1C}">
+                          <a14:useLocalDpi xmlns:a14="http://schemas.microsoft.com/office/drawing/2010/main" val="0"/>
+                        </a:ext>
+                      </a:extLst>
+                    </a:blip>
+                    <a:stretch>
+                      <a:fillRect/>
+                    </a:stretch>
+                  </pic:blipFill>
+                  <pic:spPr>
+                    <a:xfrm>
+                      <a:off x="0" y="0"/>
+                      <a:ext cx="7282180" cy="3184525"/>
+                    </a:xfrm>
+                    <a:prstGeom prst="rect">
+                      <a:avLst/>
+                    </a:prstGeom>
+                  </pic:spPr>
+                </pic:pic>
+              </a:graphicData>
+            </a:graphic>
+            <wp14:sizeRelH relativeFrom="margin">
+              <wp14:pctWidth>0</wp14:pctWidth>
+            </wp14:sizeRelH>
+            <wp14:sizeRelV relativeFrom="margin">
+              <wp14:pctHeight>0</wp14:pctHeight>
+            </wp14:sizeRelV>
+          </wp:anchor>
+        </w:drawing>
+      </w:r>
+    </w:p>
+    <w:p>
+      <w:pPr>
+        <w:keepNext/>
+      </w:pPr>
+    </w:p>
+    <w:p>
+      <w:pPr>
+        <w:pStyle w:val="Lgende"/>
+        <w:jc w:val="both"/>
+      </w:pPr>
+      <w:r>
+        <w:t xml:space="preserve">Figure </w:t>
+      </w:r>
+      <w:r>
+        <w:fldChar w:fldCharType="begin"/>
+      </w:r>
+      <w:r>
+        <w:instrText xml:space="preserve"> SEQ Figure \* ARABIC </w:instrText>
+      </w:r>
+      <w:r>
+        <w:fldChar w:fldCharType="separate"/>
+      </w:r>
+      <w:r>
+        <w:rPr>
+          <w:noProof/>
+        </w:rPr>
+        <w:t>1</w:t>
+      </w:r>
+      <w:r>
+        <w:fldChar w:fldCharType="end"/>
+      </w:r>
+      <w:r>
+        <w:t>: Schéma de l'extraction à la visualisation des données.</w:t>
+      </w:r>
+    </w:p>
+    <w:p>
+      <w:bookmarkStart w:id="4" w:name="_t63q8irzdjyy" w:colFirst="0" w:colLast="0"/>
+      <w:bookmarkEnd w:id="4"/>
+    </w:p>
+    <w:p/>
+    <w:p>
+      <w:pPr>
+        <w:pStyle w:val="Titre1"/>
+      </w:pPr>
+      <w:bookmarkStart w:id="5" w:name="_d23rwq2amlcq" w:colFirst="0" w:colLast="0"/>
+      <w:bookmarkEnd w:id="5"/>
+      <w:r>
+        <w:t>Extraction des données</w:t>
+      </w:r>
+    </w:p>
+    <w:p>
+      <w:pPr>
+        <w:rPr>
+          <w:i/>
+        </w:rPr>
+      </w:pPr>
+      <w:r>
+        <w:rPr>
+          <w:i/>
+        </w:rPr>
+        <w:t>L’extraction de données depuis un service web, une page web (scraping*), un fichier de données, une base de données et un système big data* en programmant le script* adapté afin de pérenniser la collecte des données nécessaires au projet.</w:t>
+      </w:r>
+    </w:p>
+    <w:p>
+      <w:pPr>
+        <w:spacing w:before="240" w:line="360" w:lineRule="auto"/>
+      </w:pPr>
+      <w:r>
+        <w:t xml:space="preserve">La première étape du projet a été de trouver des sources qui pourrait permettre d’effectuer un lien entre l’utilisation des pesticides en France et l’incidence des cancers. J’ai pu trouver plusieurs sources intéressantes que je vais présenter ci-dessous. </w:t>
+      </w:r>
+    </w:p>
+    <w:p>
+      <w:r>
+        <w:t xml:space="preserve">Présentation des sources, des moyens techniques mis en </w:t>
+      </w:r>
+      <w:r>
+        <w:t>œuvre</w:t>
+      </w:r>
+      <w:r>
+        <w:t xml:space="preserve"> pour automatiser l’extraction (si besoin de gagner en place, un tableau synthétique pourrait convenir, donner plus de détails en annexe)</w:t>
+      </w:r>
+    </w:p>
+    <w:p>
+      <w:r>
+        <w:t xml:space="preserve">L’extraction des données est la première étape mise en œuvre </w:t>
+      </w:r>
+    </w:p>
+    <w:p>
+      <w:pPr>
+        <w:pStyle w:val="Titre2"/>
+      </w:pPr>
+      <w:bookmarkStart w:id="6" w:name="_mb6mm7ilc5sf" w:colFirst="0" w:colLast="0"/>
+      <w:bookmarkEnd w:id="6"/>
+      <w:r>
+        <w:lastRenderedPageBreak/>
+        <w:t>Données issues d’un service web (API)</w:t>
+      </w:r>
+    </w:p>
+    <w:p>
+      <w:pPr>
+        <w:spacing w:before="240" w:line="360" w:lineRule="auto"/>
+      </w:pPr>
+      <w:r>
+        <w:t>L’API (Application Programming Interface) est une interface qui va permettre à deux programmes de communiquer entre eux</w:t>
+      </w:r>
+      <w:r>
+        <w:t>, notamment pour avoir accès à des données ou à des services en ligne. Ici, j’ai utilisé une API appelée Hubeau qui provient du ministère de la transition écologique. Cette source est</w:t>
       </w:r>
       <w:r>
         <w:t xml:space="preserve"> </w:t>
       </w:r>
-    </w:p>
-    <w:p>
-      <w:r>
-        <w:t>Quelques éléments pour introduire le projet.</w:t>
-      </w:r>
-    </w:p>
-    <w:p>
-      <w:r>
-        <w:t>Acteurs, objectifs fonctionnels et techniques</w:t>
+      <w:r>
+        <w:t xml:space="preserve">une source officielle du gouvernement et la qualité du dataset </w:t>
+      </w:r>
+      <w:r>
+        <w:t>est donc très bonne. De plus, l’API est librement accessible, ce qui est un atout pour le projet. Les données sont publiques et surtout régis par la licence Etalab. Cette licence signifie qu’on peut réutiliser les données y compris à des fins commerciales à condition de mentionner la source. Dans les conditions d’utilisation, on retrouve que quelques points de bonnes pratiques à suivre, tel que l’utilisation de filtre ou la compression des requêtes.</w:t>
+      </w:r>
+      <w:r>
+        <w:t xml:space="preserve"> </w:t>
+      </w:r>
+      <w:r>
+        <w:t xml:space="preserve">Le lien de l’API est le suivant : </w:t>
+      </w:r>
+      <w:hyperlink r:id="rId8" w:history="1">
+        <w:r>
+          <w:rPr>
+            <w:rStyle w:val="Lienhypertexte"/>
+          </w:rPr>
+          <w:t>https://hubeau.eaufrance.fr/page/api-vente-et-achat-de-produits-phytopharm</w:t>
+        </w:r>
+        <w:r>
+          <w:rPr>
+            <w:rStyle w:val="Lienhypertexte"/>
+          </w:rPr>
+          <w:t>a</w:t>
+        </w:r>
+        <w:r>
+          <w:rPr>
+            <w:rStyle w:val="Lienhypertexte"/>
+          </w:rPr>
+          <w:t>ceutiques</w:t>
+        </w:r>
+      </w:hyperlink>
+      <w:r>
+        <w:t>.</w:t>
+      </w:r>
+      <w:r>
+        <w:t xml:space="preserve"> </w:t>
+      </w:r>
+    </w:p>
+    <w:p>
+      <w:pPr>
+        <w:spacing w:before="240" w:line="360" w:lineRule="auto"/>
+      </w:pPr>
+      <w:r>
+        <w:t>L’API permet de récupérer les informations par une méthode de pagination. Afin d’éviter une latence élevée, j’ai mis 20 000 lignes par page. En effet, dû à un mécanisme de pagination cumulative, plus il y a de page, plus les données vont être longues à télécharger. Les données récupérées sont des données d’achats de produits phytosanitaires et leurs substances. Je récupère donc 2 jeux de données, l’un pour l’achat de produits et l’autre pour l’achat de substances. J</w:t>
+      </w:r>
+      <w:r>
+        <w:t>’effectue un premier préfiltre dans lequel je ne récupère que les données départementales.</w:t>
+      </w:r>
+    </w:p>
+    <w:p>
+      <w:pPr>
+        <w:spacing w:before="240" w:line="360" w:lineRule="auto"/>
+      </w:pPr>
+      <w:r>
+        <w:t xml:space="preserve">Pour la base de données autour des produits phytosanitaires, j’effectue un nettoyage de celui-ci. En effet, après analyse dans un notebook, plusieurs éléments ressortent. Premièrement, il y a beaucoup de département avec des valeurs égales à 0. Je décide donc de les supprimer, n’ayant pas besoin de 0, représentant surement le total par département. </w:t>
+      </w:r>
+      <w:r>
+        <w:t xml:space="preserve">De plus, je convertis les numéros de département dans un format string de façon à n’avoir que des lettres et non des chiffres pour mutualiser l’ensemble de nos données et notamment les départements corses 2A et 2B. Ensuite, je transforme les valeurs AMM (Autorisation de Mise sur le Marché) des produits phytosanitaires de façon à les rendre tous numérique, la aussi dans un souci de cohérence entre les différents jeux de données. Enfin, je reset l’index et j’y ajoute une colonne correspondant à cet index pour en faire ma clé primaire. </w:t>
+      </w:r>
+    </w:p>
+    <w:p>
+      <w:pPr>
+        <w:spacing w:before="240" w:line="360" w:lineRule="auto"/>
+      </w:pPr>
+      <w:r>
+        <w:t xml:space="preserve">Pour le deuxième jeu de donnée autour des substances chimiques, ma première étape a été de récupéré uniquement les valeurs ou la classification était égale à CMR (Cancérigène, Mutagènes ou toxique pour la Reproduction) ou à T, T+, CMR (Nom des CMR avant 2018). En effet, ne travaillant que sur l’incidence des pesticides sur le cancer, les autres substances ne m’intéressent pas. Ensuite, j’ai appliqué les mêmes étapes que pour les produits chimiques </w:t>
+      </w:r>
+      <w:r>
+        <w:lastRenderedPageBreak/>
+        <w:t xml:space="preserve">à savoir de retirer les 0 des départements, les transformer en string et de transformer en format numérique l’AMM ainsi que d’ajouter comme clé primaire l’index. Avant l’insertion en table, les tables sont créées par SQLModel avec le format que j’ai choisi et que vous retrouverez en annexe 1. </w:t>
+      </w:r>
+      <w:r>
+        <w:t>Nous allons donc retrouver les tables Produits_vente et Substance_cmr_vente dans le schéma Pollution_cancer.</w:t>
+      </w:r>
+      <w:r>
+        <w:t xml:space="preserve"> La table Produits_vente après renommage va compter 7 colonnes. Dans l’ordre : id_produits_vente qui est la clé primaire, amm qui est une clé étrangère, annee qui est une clé étrangère, num_departement qui est une clé étrangère, autorise_jardin, quantite_en_kg, unite. La table Substance_cmr_vente va compter 10 colonnes : id_substance qui est la clé primaire, amm (clé étrangère), annee (clé étrangère), classification_mention, code_cas, code_substance, num_departement (clé étrangère), fonction, nom_substance et quantite_en_kg. Vous pouvez retrouver les détails dans la figure 2 ci-dessous. </w:t>
+      </w:r>
+    </w:p>
+    <w:p/>
+    <w:p>
+      <w:pPr>
+        <w:keepNext/>
+      </w:pPr>
+      <w:r>
+        <w:rPr>
+          <w:noProof/>
+        </w:rPr>
+        <w:drawing>
+          <wp:inline distT="0" distB="0" distL="0" distR="0" wp14:anchorId="2D89E44A" wp14:editId="0FC42322">
+            <wp:extent cx="5695950" cy="4470839"/>
+            <wp:effectExtent l="0" t="0" r="0" b="6350"/>
+            <wp:docPr id="1887894472" name="Image 2"/>
+            <wp:cNvGraphicFramePr>
+              <a:graphicFrameLocks xmlns:a="http://schemas.openxmlformats.org/drawingml/2006/main" noChangeAspect="1"/>
+            </wp:cNvGraphicFramePr>
+            <a:graphic xmlns:a="http://schemas.openxmlformats.org/drawingml/2006/main">
+              <a:graphicData uri="http://schemas.openxmlformats.org/drawingml/2006/picture">
+                <pic:pic xmlns:pic="http://schemas.openxmlformats.org/drawingml/2006/picture">
+                  <pic:nvPicPr>
+                    <pic:cNvPr id="1887894472" name="Image 1887894472"/>
+                    <pic:cNvPicPr/>
+                  </pic:nvPicPr>
+                  <pic:blipFill>
+                    <a:blip r:embed="rId9">
+                      <a:extLst>
+                        <a:ext uri="{28A0092B-C50C-407E-A947-70E740481C1C}">
+                          <a14:useLocalDpi xmlns:a14="http://schemas.microsoft.com/office/drawing/2010/main" val="0"/>
+                        </a:ext>
+                      </a:extLst>
+                    </a:blip>
+                    <a:stretch>
+                      <a:fillRect/>
+                    </a:stretch>
+                  </pic:blipFill>
+                  <pic:spPr>
+                    <a:xfrm>
+                      <a:off x="0" y="0"/>
+                      <a:ext cx="5703953" cy="4477121"/>
+                    </a:xfrm>
+                    <a:prstGeom prst="rect">
+                      <a:avLst/>
+                    </a:prstGeom>
+                  </pic:spPr>
+                </pic:pic>
+              </a:graphicData>
+            </a:graphic>
+          </wp:inline>
+        </w:drawing>
+      </w:r>
+    </w:p>
+    <w:p>
+      <w:pPr>
+        <w:pStyle w:val="Lgende"/>
+        <w:jc w:val="both"/>
+      </w:pPr>
+      <w:r>
+        <w:t xml:space="preserve">Figure </w:t>
+      </w:r>
+      <w:r>
+        <w:fldChar w:fldCharType="begin"/>
+      </w:r>
+      <w:r>
+        <w:instrText xml:space="preserve"> SEQ Figure \* ARABIC </w:instrText>
+      </w:r>
+      <w:r>
+        <w:fldChar w:fldCharType="separate"/>
+      </w:r>
+      <w:r>
+        <w:rPr>
+          <w:noProof/>
+        </w:rPr>
+        <w:t>2</w:t>
+      </w:r>
+      <w:r>
+        <w:fldChar w:fldCharType="end"/>
+      </w:r>
+      <w:r>
+        <w:t>: Extraction des données de l'API</w:t>
+      </w:r>
+    </w:p>
+    <w:p>
+      <w:pPr>
+        <w:pStyle w:val="Titre2"/>
+      </w:pPr>
+      <w:bookmarkStart w:id="7" w:name="_4pml5r6h2mtm" w:colFirst="0" w:colLast="0"/>
+      <w:bookmarkEnd w:id="7"/>
+      <w:r>
+        <w:t>Données issues d’une page web</w:t>
+      </w:r>
+    </w:p>
+    <w:p>
+      <w:pPr>
+        <w:spacing w:line="360" w:lineRule="auto"/>
+      </w:pPr>
+      <w:r>
+        <w:t xml:space="preserve">Le scrapping est une méthode permettant de récupérer des balises HTML notamment, avec Beautifoulsoup. Etant donné que le site web visé comporter des balises HTML intéressant à </w:t>
+      </w:r>
+      <w:r>
+        <w:lastRenderedPageBreak/>
+        <w:t>capturer, je me suis basé sur ce site web. Ce site we</w:t>
+      </w:r>
+      <w:r>
+        <w:t>b</w:t>
+      </w:r>
+      <w:r>
+        <w:t xml:space="preserve"> est sagepesticides.</w:t>
+      </w:r>
+      <w:r>
+        <w:rPr>
+          <w:rStyle w:val="Appelnotedebasdep"/>
+        </w:rPr>
+        <w:footnoteReference w:id="6"/>
+      </w:r>
+      <w:r>
+        <w:t>.</w:t>
+      </w:r>
+      <w:r>
+        <w:t xml:space="preserve"> En effet, il est difficile de trouver des informations supplémentaires sur les molécules que l’on a récupéré avec l’API. Ce site web va répertorier les connaissances au sujet de certaines molécules. Le point négatif est le faible nombre de molécules présent qui est inférieur à 500. </w:t>
+      </w:r>
+      <w:r>
+        <w:t>J’ai malgré tout choisi ce site web car il</w:t>
+      </w:r>
+      <w:r>
+        <w:t xml:space="preserve"> autorise </w:t>
+      </w:r>
+      <w:r>
+        <w:t>la présence de robot comme l’indique le</w:t>
+      </w:r>
+      <w:r>
+        <w:t xml:space="preserve"> robot.txt qui affiche la mention user : * allow : /. </w:t>
+      </w:r>
+      <w:r>
+        <w:t xml:space="preserve">De plus, sur le site on ne retrouve aucune information interdisant la pratique du scrapping. </w:t>
+      </w:r>
+      <w:r>
+        <w:t xml:space="preserve">Pour l’extraction, j’ai utilisé un script python avec comme bibliothèques : requests, BeautifulSoup, json, re et logging. L’objectif d’utiliser la bibliothèque json est de permettre un enregistrement des données récupérées dans un fichier json et ainsi de pouvoir le rentrer dans une base Mongodb. Enfin, j’ai ajouté dans mon script un délai d’une à deux secondes afin de ne pas surcharger le serveur et éviter ainsi </w:t>
+      </w:r>
+      <w:r>
+        <w:t>les éventuelles saturations</w:t>
+      </w:r>
+      <w:r>
+        <w:t xml:space="preserve">. </w:t>
+      </w:r>
+    </w:p>
+    <w:p>
+      <w:pPr>
+        <w:spacing w:line="360" w:lineRule="auto"/>
+      </w:pPr>
+    </w:p>
+    <w:p>
+      <w:pPr>
+        <w:spacing w:line="360" w:lineRule="auto"/>
+      </w:pPr>
+      <w:r>
+        <w:t xml:space="preserve">Au niveau des données récupérés, j’ai choisi de conserver tout ce qui pouvait avoir un intérêt pour la compréhension des molécules chimiques et leurs effets néfastes sur l’humain, puis sur l’environnement. En Annexe </w:t>
+      </w:r>
+      <w:r>
+        <w:t>2</w:t>
+      </w:r>
+      <w:r>
+        <w:t>, vous pouvez retrouver une capture d’écran du site web complet d’une substance recherchée. Le premier bloc, va contenir des informations générales sur la substance. Ce qui va m’intéresser ici va être la description de la substance, indiquant notamment de façon générale l’utilisation de celle-ci.</w:t>
+      </w:r>
+      <w:r>
+        <w:t xml:space="preserve"> Ensuite, je vais récupérer les données des tableaux montrant un risque pour la biodiversité et la santé humaine et animale.</w:t>
+      </w:r>
+      <w:r>
+        <w:t xml:space="preserve"> </w:t>
       </w:r>
     </w:p>
     <w:p/>
@@ -1322,38 +1809,26 @@
       <w:pPr>
         <w:pStyle w:val="Titre2"/>
       </w:pPr>
-      <w:bookmarkStart w:id="2" w:name="_sls243humeli" w:colFirst="0" w:colLast="0"/>
-      <w:bookmarkEnd w:id="2"/>
-      <w:r>
-        <w:t>Contexte du projet</w:t>
-      </w:r>
-    </w:p>
-    <w:p>
-      <w:r>
-        <w:t>Environnements et contraintes techniques, budget, organisation du travail et planification.</w:t>
+      <w:bookmarkStart w:id="8" w:name="_65z12uqbkv8n" w:colFirst="0" w:colLast="0"/>
+      <w:bookmarkEnd w:id="8"/>
+      <w:r>
+        <w:t>Données issues d</w:t>
+      </w:r>
+      <w:r>
+        <w:t>es</w:t>
+      </w:r>
+      <w:r>
+        <w:t xml:space="preserve"> fichier</w:t>
+      </w:r>
+      <w:r>
+        <w:t>s</w:t>
       </w:r>
     </w:p>
     <w:p/>
     <w:p/>
     <w:p>
-      <w:pPr>
-        <w:pStyle w:val="Titre2"/>
-      </w:pPr>
-      <w:bookmarkStart w:id="3" w:name="_t63q8irzdjyy" w:colFirst="0" w:colLast="0"/>
-      <w:bookmarkEnd w:id="3"/>
-      <w:r>
-        <w:t>Spécifications techniques</w:t>
-      </w:r>
-    </w:p>
-    <w:p>
-      <w:r>
-        <w:t>Les technologies et outils, les services externes, les exigences de programmation (langages), l’accessibilité (disponibilité, accès).</w:t>
-      </w:r>
-    </w:p>
-    <w:p>
-      <w:r>
-        <w:t>Proposer un schéma global du projet en partant des 5 sources et en terminant par l’API (diagramme des flux de données)</w:t>
-      </w:r>
+      <w:bookmarkStart w:id="9" w:name="_yx66up57silz" w:colFirst="0" w:colLast="0"/>
+      <w:bookmarkEnd w:id="9"/>
     </w:p>
     <w:p/>
     <w:p/>
@@ -1366,11 +1841,13 @@
       <w:pPr>
         <w:pStyle w:val="Titre1"/>
       </w:pPr>
-      <w:bookmarkStart w:id="4" w:name="_d23rwq2amlcq" w:colFirst="0" w:colLast="0"/>
-      <w:bookmarkEnd w:id="4"/>
+      <w:bookmarkStart w:id="10" w:name="_nmatos6z06km" w:colFirst="0" w:colLast="0"/>
+      <w:bookmarkStart w:id="11" w:name="_ix8pmbbp4vmc" w:colFirst="0" w:colLast="0"/>
+      <w:bookmarkEnd w:id="10"/>
+      <w:bookmarkEnd w:id="11"/>
       <w:r>
         <w:lastRenderedPageBreak/>
-        <w:t>Extraction des données</w:t>
+        <w:t>Agrégation des données</w:t>
       </w:r>
     </w:p>
     <w:p>
@@ -1383,45 +1860,23 @@
         <w:rPr>
           <w:i/>
         </w:rPr>
-        <w:t>L’extraction de données depuis un service web, une page web (</w:t>
-      </w:r>
-      <w:proofErr w:type="spellStart"/>
-      <w:r>
-        <w:rPr>
-          <w:i/>
-        </w:rPr>
-        <w:t>scraping</w:t>
-      </w:r>
-      <w:proofErr w:type="spellEnd"/>
-      <w:r>
-        <w:rPr>
-          <w:i/>
-        </w:rPr>
-        <w:t>*), un fichier de données, une base de données et un système big data* en programmant le script* adapté afin de pérenniser la collecte des données nécessaires au projet.</w:t>
+        <w:t>Agrégation de données issues de différentes sources en programmant, sous forme de script, la suppression des entrées corrompues et en programmant l’homogénéisation des formats des données afin de préparer le stockage du jeu de données final.</w:t>
       </w:r>
     </w:p>
     <w:p/>
     <w:p>
-      <w:r>
-        <w:t xml:space="preserve">Présentation des sources, des moyens techniques mis en </w:t>
-      </w:r>
-      <w:proofErr w:type="spellStart"/>
-      <w:r>
-        <w:t>oeuvre</w:t>
-      </w:r>
-      <w:proofErr w:type="spellEnd"/>
-      <w:r>
-        <w:t xml:space="preserve"> pour automatiser l’extraction (si besoin de gagner en place, un tableau synthétique pourrait convenir, donner plus de détails en annexe)</w:t>
-      </w:r>
-    </w:p>
-    <w:p>
       <w:pPr>
         <w:pStyle w:val="Titre2"/>
       </w:pPr>
-      <w:bookmarkStart w:id="5" w:name="_mb6mm7ilc5sf" w:colFirst="0" w:colLast="0"/>
-      <w:bookmarkEnd w:id="5"/>
-      <w:r>
-        <w:t>Données issues d’un service web (API)</w:t>
+      <w:bookmarkStart w:id="12" w:name="_jpcgefr1vbic" w:colFirst="0" w:colLast="0"/>
+      <w:bookmarkEnd w:id="12"/>
+      <w:r>
+        <w:t>Préparation des données</w:t>
+      </w:r>
+    </w:p>
+    <w:p>
+      <w:r>
+        <w:t>Gestion des données partielles et/ou manquantes (si nécessaire et le cas échéant), nettoyage, suppression des données corrompues ni nécessaire, homogénéisation des formats de données, …</w:t>
       </w:r>
     </w:p>
     <w:p/>
@@ -1429,112 +1884,69 @@
       <w:pPr>
         <w:pStyle w:val="Titre2"/>
       </w:pPr>
-      <w:bookmarkStart w:id="6" w:name="_4pml5r6h2mtm" w:colFirst="0" w:colLast="0"/>
-      <w:bookmarkEnd w:id="6"/>
-      <w:r>
-        <w:t>Données issues d’une page web</w:t>
-      </w:r>
-    </w:p>
-    <w:p>
-      <w:pPr>
-        <w:spacing w:line="360" w:lineRule="auto"/>
-      </w:pPr>
-      <w:r>
-        <w:t xml:space="preserve">Il est important de comprendre quel peut être l’impact des substances chimiques présents dans les polluants. Pour cela, je me suis appuyé sur le site web </w:t>
-      </w:r>
-      <w:proofErr w:type="spellStart"/>
-      <w:r>
-        <w:t>sagepesticides</w:t>
-      </w:r>
-      <w:proofErr w:type="spellEnd"/>
-      <w:r>
-        <w:rPr>
-          <w:rStyle w:val="Appelnotedebasdep"/>
-        </w:rPr>
-        <w:footnoteReference w:id="5"/>
-      </w:r>
-      <w:r>
-        <w:t xml:space="preserve">. En effet, ce site web autorise le </w:t>
-      </w:r>
-      <w:proofErr w:type="spellStart"/>
-      <w:r>
-        <w:t>scrapping</w:t>
-      </w:r>
-      <w:proofErr w:type="spellEnd"/>
-      <w:r>
-        <w:t xml:space="preserve"> comme le mentionne son robot.txt qui affiche la mention user : * </w:t>
-      </w:r>
-      <w:proofErr w:type="spellStart"/>
-      <w:r>
-        <w:t>allow</w:t>
-      </w:r>
-      <w:proofErr w:type="spellEnd"/>
-      <w:r>
-        <w:t xml:space="preserve"> : /. Pour l’extraction, j’ai utilisé un script python avec comme bibliothèques : </w:t>
-      </w:r>
-      <w:proofErr w:type="spellStart"/>
-      <w:r>
-        <w:t>requests</w:t>
-      </w:r>
-      <w:proofErr w:type="spellEnd"/>
-      <w:r>
-        <w:t xml:space="preserve">, </w:t>
-      </w:r>
-      <w:proofErr w:type="spellStart"/>
-      <w:r>
-        <w:t>BeautifulSoup</w:t>
-      </w:r>
-      <w:proofErr w:type="spellEnd"/>
-      <w:r>
-        <w:t xml:space="preserve">, </w:t>
-      </w:r>
-      <w:proofErr w:type="spellStart"/>
-      <w:r>
-        <w:t>json</w:t>
-      </w:r>
-      <w:proofErr w:type="spellEnd"/>
-      <w:r>
-        <w:t xml:space="preserve">, re et </w:t>
-      </w:r>
-      <w:proofErr w:type="spellStart"/>
-      <w:r>
-        <w:t>logging</w:t>
-      </w:r>
-      <w:proofErr w:type="spellEnd"/>
-      <w:r>
-        <w:t xml:space="preserve">. L’objectif d’utiliser la bibliothèque </w:t>
-      </w:r>
-      <w:proofErr w:type="spellStart"/>
-      <w:r>
-        <w:t>json</w:t>
-      </w:r>
-      <w:proofErr w:type="spellEnd"/>
-      <w:r>
-        <w:t xml:space="preserve"> est de permettre un enregistrement des données récupérées dans un fichier </w:t>
-      </w:r>
-      <w:proofErr w:type="spellStart"/>
-      <w:r>
-        <w:t>json</w:t>
-      </w:r>
-      <w:proofErr w:type="spellEnd"/>
-      <w:r>
-        <w:t xml:space="preserve"> et ainsi de pouvoir le rentrer dans une base </w:t>
-      </w:r>
-      <w:proofErr w:type="spellStart"/>
-      <w:r>
-        <w:t>Mongodb</w:t>
-      </w:r>
-      <w:proofErr w:type="spellEnd"/>
-      <w:r>
-        <w:t xml:space="preserve">. Enfin, j’ai ajouté dans mon script un délai d’une à deux secondes afin de ne pas surcharger le serveur et éviter ainsi les éventuelles saturation serveur. </w:t>
-      </w:r>
-    </w:p>
-    <w:p>
-      <w:pPr>
-        <w:spacing w:line="360" w:lineRule="auto"/>
-      </w:pPr>
-      <w:r>
-        <w:t xml:space="preserve">Au niveau des données récupérés, j’ai choisi de conserver tout ce qui pouvait avoir un intérêt pour la compréhension des molécules chimiques et leurs effets néfastes sur l’humain, puis sur l’environnement. En Annexe 1, vous pouvez retrouver une capture d’écran du site web complet d’une substance recherchée. Le premier bloc, va contenir des informations générales sur la substance. Ce qui va m’intéresser ici va être la description de la substance, indiquant notamment de façon générale l’utilisation de celle-ci. Pour récupérer cette information, j’ai simplement utilisé les balises html présentes. </w:t>
+      <w:bookmarkStart w:id="13" w:name="_mcudajlzlv4v" w:colFirst="0" w:colLast="0"/>
+      <w:bookmarkEnd w:id="13"/>
+      <w:r>
+        <w:t>Agrégation des données</w:t>
+      </w:r>
+    </w:p>
+    <w:p>
+      <w:r>
+        <w:t>Normalisation des différentes sources pour un jeu de données unique</w:t>
+      </w:r>
+    </w:p>
+    <w:p/>
+    <w:p>
+      <w:pPr>
+        <w:pStyle w:val="Titre2"/>
+      </w:pPr>
+      <w:bookmarkStart w:id="14" w:name="_9qqswaxjqjfp" w:colFirst="0" w:colLast="0"/>
+      <w:bookmarkEnd w:id="14"/>
+      <w:r>
+        <w:t>Jeu de données final</w:t>
+      </w:r>
+    </w:p>
+    <w:p>
+      <w:r>
+        <w:t>Résultats obtenus suite à l’agrégation</w:t>
+      </w:r>
+    </w:p>
+    <w:p/>
+    <w:p>
+      <w:r>
+        <w:br w:type="page"/>
+      </w:r>
+    </w:p>
+    <w:p>
+      <w:pPr>
+        <w:pStyle w:val="Titre1"/>
+      </w:pPr>
+      <w:bookmarkStart w:id="15" w:name="_x6zwo7rxryer" w:colFirst="0" w:colLast="0"/>
+      <w:bookmarkEnd w:id="15"/>
+      <w:r>
+        <w:lastRenderedPageBreak/>
+        <w:t>Création de la base de données</w:t>
+      </w:r>
+    </w:p>
+    <w:p>
+      <w:r>
+        <w:t>Dans le respect du RGPD en élaborant les modèles conceptuels et physiques des données à partir des données préparées et en programmant leur import afin de stocker le jeu de données du projet.</w:t>
+      </w:r>
+    </w:p>
+    <w:p/>
+    <w:p>
+      <w:pPr>
+        <w:pStyle w:val="Titre2"/>
+      </w:pPr>
+      <w:bookmarkStart w:id="16" w:name="_693t11557h5x" w:colFirst="0" w:colLast="0"/>
+      <w:bookmarkEnd w:id="16"/>
+      <w:r>
+        <w:t>Modélisation des données</w:t>
+      </w:r>
+    </w:p>
+    <w:p>
+      <w:r>
+        <w:t>Méthode Merise et son formalisme</w:t>
       </w:r>
     </w:p>
     <w:p/>
@@ -1543,10 +1955,10 @@
       <w:pPr>
         <w:pStyle w:val="Titre2"/>
       </w:pPr>
-      <w:bookmarkStart w:id="7" w:name="_65z12uqbkv8n" w:colFirst="0" w:colLast="0"/>
-      <w:bookmarkEnd w:id="7"/>
-      <w:r>
-        <w:t>Données issues d’un fichier</w:t>
+      <w:bookmarkStart w:id="17" w:name="_ik1bzpg09yj" w:colFirst="0" w:colLast="0"/>
+      <w:bookmarkEnd w:id="17"/>
+      <w:r>
+        <w:t>Modèle physique des données (MPD)</w:t>
       </w:r>
     </w:p>
     <w:p/>
@@ -1555,11 +1967,15 @@
       <w:pPr>
         <w:pStyle w:val="Titre2"/>
       </w:pPr>
-      <w:bookmarkStart w:id="8" w:name="_yx66up57silz" w:colFirst="0" w:colLast="0"/>
-      <w:bookmarkEnd w:id="8"/>
-      <w:r>
-        <w:lastRenderedPageBreak/>
-        <w:t>Données issues d’un base de données relationnelles</w:t>
+      <w:bookmarkStart w:id="18" w:name="_o5tvt35s3hx6" w:colFirst="0" w:colLast="0"/>
+      <w:bookmarkEnd w:id="18"/>
+      <w:r>
+        <w:t>Choix du système de gestion de la base données (SGBD)</w:t>
+      </w:r>
+    </w:p>
+    <w:p>
+      <w:r>
+        <w:t>Adéquation entre le type de base et les contraintes du projet</w:t>
       </w:r>
     </w:p>
     <w:p/>
@@ -1568,15 +1984,51 @@
       <w:pPr>
         <w:pStyle w:val="Titre2"/>
       </w:pPr>
-      <w:bookmarkStart w:id="9" w:name="_2py97jnobm6x" w:colFirst="0" w:colLast="0"/>
-      <w:bookmarkEnd w:id="9"/>
-      <w:r>
-        <w:t>Données issues d’un système big data</w:t>
+      <w:bookmarkStart w:id="19" w:name="_efn1os9dj9vv" w:colFirst="0" w:colLast="0"/>
+      <w:bookmarkEnd w:id="19"/>
+      <w:r>
+        <w:t>Création de la base de données</w:t>
       </w:r>
     </w:p>
     <w:p/>
     <w:p/>
+    <w:p>
+      <w:pPr>
+        <w:pStyle w:val="Titre2"/>
+      </w:pPr>
+      <w:bookmarkStart w:id="20" w:name="_44pm7hwukmr" w:colFirst="0" w:colLast="0"/>
+      <w:bookmarkEnd w:id="20"/>
+      <w:r>
+        <w:t>Import des données</w:t>
+      </w:r>
+    </w:p>
+    <w:p>
+      <w:r>
+        <w:t>Alimentation de la base de données à partir de scripts d’import</w:t>
+      </w:r>
+    </w:p>
     <w:p/>
+    <w:p/>
+    <w:p>
+      <w:pPr>
+        <w:pStyle w:val="Titre2"/>
+      </w:pPr>
+      <w:bookmarkStart w:id="21" w:name="_4gn8wrikwvwl" w:colFirst="0" w:colLast="0"/>
+      <w:bookmarkEnd w:id="21"/>
+      <w:r>
+        <w:t>Conformité RGPD</w:t>
+      </w:r>
+    </w:p>
+    <w:p>
+      <w:r>
+        <w:t>Registre et procédure de conformité RGPD le cas échéant</w:t>
+      </w:r>
+    </w:p>
+    <w:p>
+      <w:r>
+        <w:br/>
+      </w:r>
+    </w:p>
     <w:p>
       <w:r>
         <w:br w:type="page"/>
@@ -1586,8 +2038,6 @@
       <w:pPr>
         <w:pStyle w:val="Titre1"/>
       </w:pPr>
-      <w:bookmarkStart w:id="10" w:name="_nmatos6z06km" w:colFirst="0" w:colLast="0"/>
-      <w:bookmarkEnd w:id="10"/>
       <w:r>
         <w:lastRenderedPageBreak/>
         <w:t>Requêtage des données</w:t>
@@ -1607,13 +2057,8 @@
       </w:r>
     </w:p>
     <w:p>
-      <w:proofErr w:type="spellStart"/>
-      <w:r>
-        <w:t>ksdfj</w:t>
-      </w:r>
-      <w:proofErr w:type="spellEnd"/>
-      <w:r>
-        <w:t>&lt;pl d</w:t>
+      <w:r>
+        <w:t>ksdfj&lt;pl d</w:t>
       </w:r>
     </w:p>
     <w:p>
@@ -1625,8 +2070,8 @@
       <w:pPr>
         <w:pStyle w:val="Titre2"/>
       </w:pPr>
-      <w:bookmarkStart w:id="11" w:name="_72k15os7wtz" w:colFirst="0" w:colLast="0"/>
-      <w:bookmarkEnd w:id="11"/>
+      <w:bookmarkStart w:id="22" w:name="_72k15os7wtz" w:colFirst="0" w:colLast="0"/>
+      <w:bookmarkEnd w:id="22"/>
       <w:r>
         <w:t>Requêtes de type SQL</w:t>
       </w:r>
@@ -1641,8 +2086,8 @@
       <w:pPr>
         <w:pStyle w:val="Titre2"/>
       </w:pPr>
-      <w:bookmarkStart w:id="12" w:name="_9p42dsmf1g3n" w:colFirst="0" w:colLast="0"/>
-      <w:bookmarkEnd w:id="12"/>
+      <w:bookmarkStart w:id="23" w:name="_9p42dsmf1g3n" w:colFirst="0" w:colLast="0"/>
+      <w:bookmarkEnd w:id="23"/>
       <w:r>
         <w:t>Requêtes depuis un système big data</w:t>
       </w:r>
@@ -1650,199 +2095,6 @@
     <w:p>
       <w:r>
         <w:t>Objectif des requêtes et résultats obtenus (détails possible en annexe)</w:t>
-      </w:r>
-    </w:p>
-    <w:p/>
-    <w:p>
-      <w:pPr>
-        <w:pStyle w:val="Titre1"/>
-      </w:pPr>
-      <w:bookmarkStart w:id="13" w:name="_ix8pmbbp4vmc" w:colFirst="0" w:colLast="0"/>
-      <w:bookmarkEnd w:id="13"/>
-      <w:r>
-        <w:t>Agrégation des données</w:t>
-      </w:r>
-    </w:p>
-    <w:p>
-      <w:pPr>
-        <w:rPr>
-          <w:i/>
-        </w:rPr>
-      </w:pPr>
-      <w:r>
-        <w:rPr>
-          <w:i/>
-        </w:rPr>
-        <w:t>Agrégation de données issues de différentes sources en programmant, sous forme de script, la suppression des entrées corrompues et en programmant l’homogénéisation des formats des données afin de préparer le stockage du jeu de données final.</w:t>
-      </w:r>
-    </w:p>
-    <w:p/>
-    <w:p>
-      <w:pPr>
-        <w:pStyle w:val="Titre2"/>
-      </w:pPr>
-      <w:bookmarkStart w:id="14" w:name="_jpcgefr1vbic" w:colFirst="0" w:colLast="0"/>
-      <w:bookmarkEnd w:id="14"/>
-      <w:r>
-        <w:t>Préparation des données</w:t>
-      </w:r>
-    </w:p>
-    <w:p>
-      <w:r>
-        <w:t>Gestion des données partielles et/ou manquantes (si nécessaire et le cas échéant), nettoyage, suppression des données corrompues ni nécessaire, homogénéisation des formats de données, …</w:t>
-      </w:r>
-    </w:p>
-    <w:p/>
-    <w:p>
-      <w:pPr>
-        <w:pStyle w:val="Titre2"/>
-      </w:pPr>
-      <w:bookmarkStart w:id="15" w:name="_mcudajlzlv4v" w:colFirst="0" w:colLast="0"/>
-      <w:bookmarkEnd w:id="15"/>
-      <w:r>
-        <w:t>Agrégation des données</w:t>
-      </w:r>
-    </w:p>
-    <w:p>
-      <w:r>
-        <w:t>Normalisation des différentes sources pour un jeu de données unique</w:t>
-      </w:r>
-    </w:p>
-    <w:p/>
-    <w:p>
-      <w:pPr>
-        <w:pStyle w:val="Titre2"/>
-      </w:pPr>
-      <w:bookmarkStart w:id="16" w:name="_9qqswaxjqjfp" w:colFirst="0" w:colLast="0"/>
-      <w:bookmarkEnd w:id="16"/>
-      <w:r>
-        <w:t>Jeu de données final</w:t>
-      </w:r>
-    </w:p>
-    <w:p>
-      <w:r>
-        <w:t>Résultats obtenus suite à l’agrégation</w:t>
-      </w:r>
-    </w:p>
-    <w:p/>
-    <w:p>
-      <w:r>
-        <w:br w:type="page"/>
-      </w:r>
-    </w:p>
-    <w:p>
-      <w:pPr>
-        <w:pStyle w:val="Titre1"/>
-      </w:pPr>
-      <w:bookmarkStart w:id="17" w:name="_x6zwo7rxryer" w:colFirst="0" w:colLast="0"/>
-      <w:bookmarkEnd w:id="17"/>
-      <w:r>
-        <w:lastRenderedPageBreak/>
-        <w:t>Création de la base de données</w:t>
-      </w:r>
-    </w:p>
-    <w:p>
-      <w:r>
-        <w:t>Dans le respect du RGPD en élaborant les modèles conceptuels et physiques des données à partir des données préparées et en programmant leur import afin de stocker le jeu de données du projet.</w:t>
-      </w:r>
-    </w:p>
-    <w:p/>
-    <w:p>
-      <w:pPr>
-        <w:pStyle w:val="Titre2"/>
-      </w:pPr>
-      <w:bookmarkStart w:id="18" w:name="_693t11557h5x" w:colFirst="0" w:colLast="0"/>
-      <w:bookmarkEnd w:id="18"/>
-      <w:r>
-        <w:t>Modélisation des données</w:t>
-      </w:r>
-    </w:p>
-    <w:p>
-      <w:r>
-        <w:t>Méthode Merise et son formalisme</w:t>
-      </w:r>
-    </w:p>
-    <w:p/>
-    <w:p/>
-    <w:p>
-      <w:pPr>
-        <w:pStyle w:val="Titre2"/>
-      </w:pPr>
-      <w:bookmarkStart w:id="19" w:name="_ik1bzpg09yj" w:colFirst="0" w:colLast="0"/>
-      <w:bookmarkEnd w:id="19"/>
-      <w:r>
-        <w:t>Modèle physique des données (MPD)</w:t>
-      </w:r>
-    </w:p>
-    <w:p/>
-    <w:p/>
-    <w:p>
-      <w:pPr>
-        <w:pStyle w:val="Titre2"/>
-      </w:pPr>
-      <w:bookmarkStart w:id="20" w:name="_o5tvt35s3hx6" w:colFirst="0" w:colLast="0"/>
-      <w:bookmarkEnd w:id="20"/>
-      <w:r>
-        <w:t>Choix du système de gestion de la base données (SGBD)</w:t>
-      </w:r>
-    </w:p>
-    <w:p>
-      <w:r>
-        <w:t>Adéquation entre le type de base et les contraintes du projet</w:t>
-      </w:r>
-    </w:p>
-    <w:p/>
-    <w:p/>
-    <w:p>
-      <w:pPr>
-        <w:pStyle w:val="Titre2"/>
-      </w:pPr>
-      <w:bookmarkStart w:id="21" w:name="_efn1os9dj9vv" w:colFirst="0" w:colLast="0"/>
-      <w:bookmarkEnd w:id="21"/>
-      <w:r>
-        <w:t>Création de la base de données</w:t>
-      </w:r>
-    </w:p>
-    <w:p/>
-    <w:p/>
-    <w:p>
-      <w:pPr>
-        <w:pStyle w:val="Titre2"/>
-      </w:pPr>
-      <w:bookmarkStart w:id="22" w:name="_44pm7hwukmr" w:colFirst="0" w:colLast="0"/>
-      <w:bookmarkEnd w:id="22"/>
-      <w:r>
-        <w:t>Import des données</w:t>
-      </w:r>
-    </w:p>
-    <w:p>
-      <w:r>
-        <w:t>Alimentation de la base de données à partir de scripts d’import</w:t>
-      </w:r>
-    </w:p>
-    <w:p/>
-    <w:p/>
-    <w:p>
-      <w:pPr>
-        <w:pStyle w:val="Titre2"/>
-      </w:pPr>
-      <w:bookmarkStart w:id="23" w:name="_4gn8wrikwvwl" w:colFirst="0" w:colLast="0"/>
-      <w:bookmarkEnd w:id="23"/>
-      <w:r>
-        <w:t>Conformité RGPD</w:t>
-      </w:r>
-    </w:p>
-    <w:p>
-      <w:r>
-        <w:t>Registre et procédure de conformité RGPD le cas échéant</w:t>
-      </w:r>
-    </w:p>
-    <w:p/>
-    <w:p/>
-    <w:p/>
-    <w:p>
-      <w:r>
-        <w:br w:type="page"/>
       </w:r>
     </w:p>
     <w:p>
@@ -1852,7 +2104,6 @@
       <w:bookmarkStart w:id="24" w:name="_j0ml1cjlhqrr" w:colFirst="0" w:colLast="0"/>
       <w:bookmarkEnd w:id="24"/>
       <w:r>
-        <w:lastRenderedPageBreak/>
         <w:t>Développement de l’API</w:t>
       </w:r>
     </w:p>
@@ -1929,13 +2180,8 @@
         </w:numPr>
       </w:pPr>
       <w:r>
-        <w:t xml:space="preserve">extraction des données depuis les bases de données : sélection, filtrage, jointure, optimisations, </w:t>
-      </w:r>
-      <w:proofErr w:type="spellStart"/>
-      <w:r>
-        <w:t>etc</w:t>
-      </w:r>
-      <w:proofErr w:type="spellEnd"/>
+        <w:t>extraction des données depuis les bases de données : sélection, filtrage, jointure, optimisations, etc</w:t>
+      </w:r>
     </w:p>
     <w:p>
       <w:pPr>
@@ -1945,13 +2191,8 @@
         </w:numPr>
       </w:pPr>
       <w:r>
-        <w:t xml:space="preserve">agrégation : dépendances, nettoyage, homogénéisation, </w:t>
-      </w:r>
-      <w:proofErr w:type="spellStart"/>
-      <w:r>
-        <w:t>etc</w:t>
-      </w:r>
-      <w:proofErr w:type="spellEnd"/>
+        <w:t>agrégation : dépendances, nettoyage, homogénéisation, etc</w:t>
+      </w:r>
     </w:p>
     <w:p>
       <w:pPr>
@@ -1961,13 +2202,8 @@
         </w:numPr>
       </w:pPr>
       <w:r>
-        <w:t xml:space="preserve">création de la base : dépendances, commandes pour l’exécution des scripts, conformité RGPD, </w:t>
-      </w:r>
-      <w:proofErr w:type="spellStart"/>
-      <w:r>
-        <w:t>etc</w:t>
-      </w:r>
-      <w:proofErr w:type="spellEnd"/>
+        <w:t>création de la base : dépendances, commandes pour l’exécution des scripts, conformité RGPD, etc</w:t>
+      </w:r>
     </w:p>
     <w:p>
       <w:pPr>
@@ -1977,13 +2213,8 @@
         </w:numPr>
       </w:pPr>
       <w:r>
-        <w:t xml:space="preserve">API : points de terminaison, règles d’authentification, </w:t>
-      </w:r>
-      <w:proofErr w:type="spellStart"/>
-      <w:r>
-        <w:t>etc</w:t>
-      </w:r>
-      <w:proofErr w:type="spellEnd"/>
+        <w:t>API : points de terminaison, règles d’authentification, etc</w:t>
+      </w:r>
     </w:p>
     <w:p/>
     <w:p/>
@@ -1994,6 +2225,7 @@
       <w:bookmarkStart w:id="28" w:name="_41tghgp87glx" w:colFirst="0" w:colLast="0"/>
       <w:bookmarkEnd w:id="28"/>
       <w:r>
+        <w:lastRenderedPageBreak/>
         <w:t>Perspectives et améliorations</w:t>
       </w:r>
     </w:p>
@@ -2036,73 +2268,244 @@
         <w:t>Annexes</w:t>
       </w:r>
     </w:p>
-    <w:p/>
-    <w:p>
-      <w:r>
-        <w:t>Annexes possibles :</w:t>
-      </w:r>
-    </w:p>
-    <w:p>
-      <w:pPr>
-        <w:numPr>
-          <w:ilvl w:val="0"/>
-          <w:numId w:val="2"/>
-        </w:numPr>
-      </w:pPr>
-      <w:r>
-        <w:t>Informations plus détaillées sur les sources de données</w:t>
-      </w:r>
-    </w:p>
-    <w:p>
-      <w:pPr>
-        <w:pStyle w:val="Paragraphedeliste"/>
-        <w:numPr>
-          <w:ilvl w:val="0"/>
-          <w:numId w:val="2"/>
-        </w:numPr>
-        <w:spacing w:line="360" w:lineRule="auto"/>
-      </w:pPr>
-    </w:p>
-    <w:p>
-      <w:pPr>
-        <w:pStyle w:val="Paragraphedeliste"/>
-        <w:numPr>
-          <w:ilvl w:val="0"/>
-          <w:numId w:val="2"/>
-        </w:numPr>
-        <w:spacing w:line="360" w:lineRule="auto"/>
-      </w:pPr>
-      <w:r>
-        <w:t>Annexe 1 : Visualisation du résultat de la recherche d’une substance chimique sur le site web </w:t>
-      </w:r>
-      <w:r>
-        <w:t xml:space="preserve">: </w:t>
-      </w:r>
-      <w:r>
-        <w:rPr>
-          <w:rFonts w:ascii="Georgia" w:hAnsi="Georgia" w:cs="Times New Roman"/>
-        </w:rPr>
-        <w:t> https://www.sagepesticides.qc.ca/</w:t>
-      </w:r>
-    </w:p>
-    <w:p>
-      <w:pPr>
-        <w:pStyle w:val="Paragraphedeliste"/>
+    <w:p>
+      <w:r>
+        <w:t xml:space="preserve">Annexe 1 : Code de création des tables en base de données relationnelles. </w:t>
+      </w:r>
+    </w:p>
+    <w:p>
+      <w:r>
+        <w:drawing>
+          <wp:inline distT="0" distB="0" distL="0" distR="0" wp14:anchorId="4A5210D1" wp14:editId="42F3A249">
+            <wp:extent cx="4234549" cy="4248150"/>
+            <wp:effectExtent l="0" t="0" r="0" b="0"/>
+            <wp:docPr id="753668526" name="Image 1"/>
+            <wp:cNvGraphicFramePr>
+              <a:graphicFrameLocks xmlns:a="http://schemas.openxmlformats.org/drawingml/2006/main" noChangeAspect="1"/>
+            </wp:cNvGraphicFramePr>
+            <a:graphic xmlns:a="http://schemas.openxmlformats.org/drawingml/2006/main">
+              <a:graphicData uri="http://schemas.openxmlformats.org/drawingml/2006/picture">
+                <pic:pic xmlns:pic="http://schemas.openxmlformats.org/drawingml/2006/picture">
+                  <pic:nvPicPr>
+                    <pic:cNvPr id="753668526" name=""/>
+                    <pic:cNvPicPr/>
+                  </pic:nvPicPr>
+                  <pic:blipFill>
+                    <a:blip r:embed="rId10"/>
+                    <a:stretch>
+                      <a:fillRect/>
+                    </a:stretch>
+                  </pic:blipFill>
+                  <pic:spPr>
+                    <a:xfrm>
+                      <a:off x="0" y="0"/>
+                      <a:ext cx="4242358" cy="4255984"/>
+                    </a:xfrm>
+                    <a:prstGeom prst="rect">
+                      <a:avLst/>
+                    </a:prstGeom>
+                  </pic:spPr>
+                </pic:pic>
+              </a:graphicData>
+            </a:graphic>
+          </wp:inline>
+        </w:drawing>
+      </w:r>
+    </w:p>
+    <w:p>
+      <w:r>
+        <w:drawing>
+          <wp:inline distT="0" distB="0" distL="0" distR="0" wp14:anchorId="3F987CAF" wp14:editId="07707A28">
+            <wp:extent cx="5733415" cy="3943985"/>
+            <wp:effectExtent l="0" t="0" r="635" b="0"/>
+            <wp:docPr id="1964264495" name="Image 1"/>
+            <wp:cNvGraphicFramePr>
+              <a:graphicFrameLocks xmlns:a="http://schemas.openxmlformats.org/drawingml/2006/main" noChangeAspect="1"/>
+            </wp:cNvGraphicFramePr>
+            <a:graphic xmlns:a="http://schemas.openxmlformats.org/drawingml/2006/main">
+              <a:graphicData uri="http://schemas.openxmlformats.org/drawingml/2006/picture">
+                <pic:pic xmlns:pic="http://schemas.openxmlformats.org/drawingml/2006/picture">
+                  <pic:nvPicPr>
+                    <pic:cNvPr id="1964264495" name=""/>
+                    <pic:cNvPicPr/>
+                  </pic:nvPicPr>
+                  <pic:blipFill>
+                    <a:blip r:embed="rId11"/>
+                    <a:stretch>
+                      <a:fillRect/>
+                    </a:stretch>
+                  </pic:blipFill>
+                  <pic:spPr>
+                    <a:xfrm>
+                      <a:off x="0" y="0"/>
+                      <a:ext cx="5733415" cy="3943985"/>
+                    </a:xfrm>
+                    <a:prstGeom prst="rect">
+                      <a:avLst/>
+                    </a:prstGeom>
+                  </pic:spPr>
+                </pic:pic>
+              </a:graphicData>
+            </a:graphic>
+          </wp:inline>
+        </w:drawing>
+      </w:r>
+    </w:p>
+    <w:p>
+      <w:r>
+        <w:lastRenderedPageBreak/>
+        <w:t xml:space="preserve">Suite de l’annexe 1 : </w:t>
+      </w:r>
+      <w:r>
+        <w:t xml:space="preserve">Code de création des tables en base de données relationnelles. </w:t>
+      </w:r>
+    </w:p>
+    <w:p>
+      <w:r>
+        <w:drawing>
+          <wp:inline distT="0" distB="0" distL="0" distR="0" wp14:anchorId="692269FE" wp14:editId="054F61CF">
+            <wp:extent cx="6162675" cy="2973837"/>
+            <wp:effectExtent l="0" t="0" r="0" b="0"/>
+            <wp:docPr id="1207696564" name="Image 1"/>
+            <wp:cNvGraphicFramePr>
+              <a:graphicFrameLocks xmlns:a="http://schemas.openxmlformats.org/drawingml/2006/main" noChangeAspect="1"/>
+            </wp:cNvGraphicFramePr>
+            <a:graphic xmlns:a="http://schemas.openxmlformats.org/drawingml/2006/main">
+              <a:graphicData uri="http://schemas.openxmlformats.org/drawingml/2006/picture">
+                <pic:pic xmlns:pic="http://schemas.openxmlformats.org/drawingml/2006/picture">
+                  <pic:nvPicPr>
+                    <pic:cNvPr id="1207696564" name=""/>
+                    <pic:cNvPicPr/>
+                  </pic:nvPicPr>
+                  <pic:blipFill>
+                    <a:blip r:embed="rId12"/>
+                    <a:stretch>
+                      <a:fillRect/>
+                    </a:stretch>
+                  </pic:blipFill>
+                  <pic:spPr>
+                    <a:xfrm>
+                      <a:off x="0" y="0"/>
+                      <a:ext cx="6179097" cy="2981761"/>
+                    </a:xfrm>
+                    <a:prstGeom prst="rect">
+                      <a:avLst/>
+                    </a:prstGeom>
+                  </pic:spPr>
+                </pic:pic>
+              </a:graphicData>
+            </a:graphic>
+          </wp:inline>
+        </w:drawing>
+      </w:r>
+    </w:p>
+    <w:p>
+      <w:r>
+        <w:drawing>
+          <wp:inline distT="0" distB="0" distL="0" distR="0" wp14:anchorId="24570BF6" wp14:editId="0A0EB7BB">
+            <wp:extent cx="5733415" cy="3006725"/>
+            <wp:effectExtent l="0" t="0" r="635" b="3175"/>
+            <wp:docPr id="345094237" name="Image 1"/>
+            <wp:cNvGraphicFramePr>
+              <a:graphicFrameLocks xmlns:a="http://schemas.openxmlformats.org/drawingml/2006/main" noChangeAspect="1"/>
+            </wp:cNvGraphicFramePr>
+            <a:graphic xmlns:a="http://schemas.openxmlformats.org/drawingml/2006/main">
+              <a:graphicData uri="http://schemas.openxmlformats.org/drawingml/2006/picture">
+                <pic:pic xmlns:pic="http://schemas.openxmlformats.org/drawingml/2006/picture">
+                  <pic:nvPicPr>
+                    <pic:cNvPr id="345094237" name=""/>
+                    <pic:cNvPicPr/>
+                  </pic:nvPicPr>
+                  <pic:blipFill>
+                    <a:blip r:embed="rId13"/>
+                    <a:stretch>
+                      <a:fillRect/>
+                    </a:stretch>
+                  </pic:blipFill>
+                  <pic:spPr>
+                    <a:xfrm>
+                      <a:off x="0" y="0"/>
+                      <a:ext cx="5733415" cy="3006725"/>
+                    </a:xfrm>
+                    <a:prstGeom prst="rect">
+                      <a:avLst/>
+                    </a:prstGeom>
+                  </pic:spPr>
+                </pic:pic>
+              </a:graphicData>
+            </a:graphic>
+          </wp:inline>
+        </w:drawing>
+      </w:r>
+    </w:p>
+    <w:p>
+      <w:r>
+        <w:drawing>
+          <wp:inline distT="0" distB="0" distL="0" distR="0" wp14:anchorId="098A287D" wp14:editId="59E16AAF">
+            <wp:extent cx="5733415" cy="2602865"/>
+            <wp:effectExtent l="0" t="0" r="635" b="6985"/>
+            <wp:docPr id="757388412" name="Image 1"/>
+            <wp:cNvGraphicFramePr>
+              <a:graphicFrameLocks xmlns:a="http://schemas.openxmlformats.org/drawingml/2006/main" noChangeAspect="1"/>
+            </wp:cNvGraphicFramePr>
+            <a:graphic xmlns:a="http://schemas.openxmlformats.org/drawingml/2006/main">
+              <a:graphicData uri="http://schemas.openxmlformats.org/drawingml/2006/picture">
+                <pic:pic xmlns:pic="http://schemas.openxmlformats.org/drawingml/2006/picture">
+                  <pic:nvPicPr>
+                    <pic:cNvPr id="757388412" name=""/>
+                    <pic:cNvPicPr/>
+                  </pic:nvPicPr>
+                  <pic:blipFill>
+                    <a:blip r:embed="rId14"/>
+                    <a:stretch>
+                      <a:fillRect/>
+                    </a:stretch>
+                  </pic:blipFill>
+                  <pic:spPr>
+                    <a:xfrm>
+                      <a:off x="0" y="0"/>
+                      <a:ext cx="5733415" cy="2602865"/>
+                    </a:xfrm>
+                    <a:prstGeom prst="rect">
+                      <a:avLst/>
+                    </a:prstGeom>
+                  </pic:spPr>
+                </pic:pic>
+              </a:graphicData>
+            </a:graphic>
+          </wp:inline>
+        </w:drawing>
+      </w:r>
+    </w:p>
+    <w:p>
+      <w:r>
+        <w:lastRenderedPageBreak/>
+        <w:t xml:space="preserve">Annexe 2 :  </w:t>
+      </w:r>
+      <w:r>
+        <w:t xml:space="preserve">Visualisation du résultat de la recherche d’une substance chimique sur le site web :  </w:t>
+      </w:r>
+      <w:hyperlink r:id="rId15" w:history="1">
+        <w:r>
+          <w:rPr>
+            <w:rStyle w:val="Lienhypertexte"/>
+          </w:rPr>
+          <w:t>https://www.sagepesticides.qc.ca</w:t>
+        </w:r>
+      </w:hyperlink>
+    </w:p>
+    <w:p>
+      <w:pPr>
         <w:keepNext/>
-        <w:numPr>
-          <w:ilvl w:val="0"/>
-          <w:numId w:val="2"/>
-        </w:numPr>
-        <w:spacing w:line="360" w:lineRule="auto"/>
       </w:pPr>
       <w:r>
         <w:rPr>
           <w:noProof/>
         </w:rPr>
         <w:drawing>
-          <wp:inline distT="0" distB="0" distL="0" distR="0" wp14:anchorId="6CFB9332" wp14:editId="0A4AE273">
-            <wp:extent cx="7098410" cy="3981450"/>
-            <wp:effectExtent l="0" t="0" r="7620" b="0"/>
+          <wp:inline distT="0" distB="0" distL="0" distR="0" wp14:anchorId="30D4AC25" wp14:editId="29C21A0E">
+            <wp:extent cx="5733415" cy="3215640"/>
+            <wp:effectExtent l="0" t="0" r="635" b="3810"/>
             <wp:docPr id="481367864" name="Image 1"/>
             <wp:cNvGraphicFramePr>
               <a:graphicFrameLocks xmlns:a="http://schemas.openxmlformats.org/drawingml/2006/main" noChangeAspect="1"/>
@@ -2115,7 +2518,7 @@
                     <pic:cNvPicPr/>
                   </pic:nvPicPr>
                   <pic:blipFill>
-                    <a:blip r:embed="rId7"/>
+                    <a:blip r:embed="rId16"/>
                     <a:stretch>
                       <a:fillRect/>
                     </a:stretch>
@@ -2123,7 +2526,7 @@
                   <pic:spPr>
                     <a:xfrm>
                       <a:off x="0" y="0"/>
-                      <a:ext cx="7105293" cy="3985311"/>
+                      <a:ext cx="5733415" cy="3215640"/>
                     </a:xfrm>
                     <a:prstGeom prst="rect">
                       <a:avLst/>
@@ -2139,38 +2542,57 @@
     <w:p>
       <w:pPr>
         <w:pStyle w:val="Lgende"/>
+        <w:jc w:val="both"/>
+        <w:rPr>
+          <w:sz w:val="40"/>
+          <w:szCs w:val="40"/>
+        </w:rPr>
+      </w:pPr>
+      <w:r>
+        <w:t xml:space="preserve">Figure </w:t>
+      </w:r>
+      <w:r>
+        <w:fldChar w:fldCharType="begin"/>
+      </w:r>
+      <w:r>
+        <w:instrText xml:space="preserve"> SEQ Figure \* ARABIC </w:instrText>
+      </w:r>
+      <w:r>
+        <w:fldChar w:fldCharType="separate"/>
+      </w:r>
+      <w:r>
+        <w:rPr>
+          <w:noProof/>
+        </w:rPr>
+        <w:t>3</w:t>
+      </w:r>
+      <w:r>
+        <w:fldChar w:fldCharType="end"/>
+      </w:r>
+      <w:r>
+        <w:t>: Visualisation des données obtenues sur la recherche d'une substance</w:t>
+      </w:r>
+    </w:p>
+    <w:p>
+      <w:r>
+        <w:br w:type="page"/>
+      </w:r>
+    </w:p>
+    <w:p/>
+    <w:p>
+      <w:r>
+        <w:t>Annexes possibles :</w:t>
+      </w:r>
+    </w:p>
+    <w:p>
+      <w:pPr>
         <w:numPr>
           <w:ilvl w:val="0"/>
           <w:numId w:val="2"/>
         </w:numPr>
-        <w:jc w:val="both"/>
-      </w:pPr>
-      <w:r>
-        <w:t xml:space="preserve">Figure </w:t>
-      </w:r>
-      <w:r>
-        <w:fldChar w:fldCharType="begin"/>
-      </w:r>
-      <w:r>
-        <w:instrText xml:space="preserve"> SEQ Figure \* ARABIC </w:instrText>
-      </w:r>
-      <w:r>
-        <w:fldChar w:fldCharType="separate"/>
-      </w:r>
-      <w:r>
-        <w:rPr>
-          <w:noProof/>
-        </w:rPr>
-        <w:t>1</w:t>
-      </w:r>
-      <w:r>
-        <w:rPr>
-          <w:noProof/>
-        </w:rPr>
-        <w:fldChar w:fldCharType="end"/>
-      </w:r>
-      <w:r>
-        <w:t xml:space="preserve"> : Visualisation des données obtenues sur la recherche d'une substance</w:t>
+      </w:pPr>
+      <w:r>
+        <w:t>Informations plus détaillées sur les sources de données</w:t>
       </w:r>
     </w:p>
     <w:p>
@@ -2180,6 +2602,9 @@
           <w:numId w:val="2"/>
         </w:numPr>
       </w:pPr>
+      <w:r>
+        <w:t>Requêtes SQL et Big Data : exemples d’instructions et commentaires associés</w:t>
+      </w:r>
     </w:p>
     <w:p>
       <w:pPr>
@@ -2189,7 +2614,7 @@
         </w:numPr>
       </w:pPr>
       <w:r>
-        <w:t>Requêtes SQL et Big Data : exemples d’instructions et commentaires associés</w:t>
+        <w:t>Règles d’agrégation : fournir ici les règles si complexes et nombreuses pour alléger le rapport</w:t>
       </w:r>
     </w:p>
     <w:p>
@@ -2200,7 +2625,7 @@
         </w:numPr>
       </w:pPr>
       <w:r>
-        <w:t>Règles d’agrégation : fournir ici les règles si complexes et nombreuses pour alléger le rapport</w:t>
+        <w:t>Base de données : schéma de la BDD complet si étendue, schéma par domaine spécifique de la BDD, dictionnaires de données, modélisation (MCD, MLD, MPD), etc</w:t>
       </w:r>
     </w:p>
     <w:p>
@@ -2211,13 +2636,8 @@
         </w:numPr>
       </w:pPr>
       <w:r>
-        <w:t xml:space="preserve">Base de données : schéma de la BDD complet si étendue, schéma par domaine spécifique de la BDD, dictionnaires de données, modélisation (MCD, MLD, MPD), </w:t>
-      </w:r>
-      <w:proofErr w:type="spellStart"/>
-      <w:r>
-        <w:t>etc</w:t>
-      </w:r>
-      <w:proofErr w:type="spellEnd"/>
+        <w:t>RGPD : registre de traitement des données personnelles, procédure de conformité, etc</w:t>
+      </w:r>
     </w:p>
     <w:p>
       <w:pPr>
@@ -2227,30 +2647,14 @@
         </w:numPr>
       </w:pPr>
       <w:r>
-        <w:t xml:space="preserve">RGPD : registre de traitement des données personnelles, procédure de conformité, </w:t>
-      </w:r>
-      <w:proofErr w:type="spellStart"/>
-      <w:r>
-        <w:t>etc</w:t>
-      </w:r>
-      <w:proofErr w:type="spellEnd"/>
-    </w:p>
-    <w:p>
-      <w:pPr>
-        <w:numPr>
-          <w:ilvl w:val="0"/>
-          <w:numId w:val="2"/>
-        </w:numPr>
-      </w:pPr>
-      <w:r>
         <w:t>API : documentations</w:t>
       </w:r>
     </w:p>
     <w:p/>
     <w:sectPr>
-      <w:footerReference w:type="default" r:id="rId8"/>
-      <w:headerReference w:type="first" r:id="rId9"/>
-      <w:footerReference w:type="first" r:id="rId10"/>
+      <w:footerReference w:type="default" r:id="rId17"/>
+      <w:headerReference w:type="first" r:id="rId18"/>
+      <w:footerReference w:type="first" r:id="rId19"/>
       <w:pgSz w:w="11909" w:h="16834"/>
       <w:pgMar w:top="1440" w:right="1440" w:bottom="1440" w:left="1440" w:header="720" w:footer="720" w:gutter="0"/>
       <w:pgNumType w:start="1"/>
@@ -2586,15 +2990,7 @@
         <w:fldChar w:fldCharType="separate"/>
       </w:r>
       <w:r>
-        <w:t>Fondation ARC, « Qu’</w:t>
-      </w:r>
-      <w:proofErr w:type="spellStart"/>
-      <w:r>
-        <w:t>est ce</w:t>
-      </w:r>
-      <w:proofErr w:type="spellEnd"/>
-      <w:r>
-        <w:t xml:space="preserve"> qu’un cancer ? »</w:t>
+        <w:t>Fondation ARC, « Qu’est ce qu’un cancer ? »</w:t>
       </w:r>
       <w:r>
         <w:fldChar w:fldCharType="end"/>
@@ -2622,7 +3018,7 @@
         <w:fldChar w:fldCharType="begin"/>
       </w:r>
       <w:r>
-        <w:instrText xml:space="preserve"> ADDIN ZOTERO_ITEM CSL_CITATION {"citationID":"pXeGOC7c","properties":{"formattedCitation":"Fondation ARC, \\uc0\\u171{}\\uc0\\u160{}Le cancer en chiffres\\uc0\\u160{}\\uc0\\u187{}.","plainCitation":"Fondation ARC, « Le cancer en chiffres ».","noteIndex":3},"citationItems":[{"id":4,"uris":["http://zotero.org/users/local/AaUDPd69/items/U8FHLCMG"],"itemData":{"id":4,"type":"post-weblog","title":"Le cancer en chiffres","URL":"https://www.fondation-arc.org/cancer/le-cancer-en-chiffres-france-et-monde#:~:text=En%202023%2C%20on%20estime%20que,millions%20de%20morts%20par%20an.","author":[{"family":"Fondation ARC","given":""}]}}],"schema":"https://github.com/citation-style-language/schema/raw/master/csl-citation.json"} </w:instrText>
+        <w:instrText xml:space="preserve"> ADDIN ZOTERO_ITEM CSL_CITATION {"citationID":"pXeGOC7c","properties":{"formattedCitation":"Fondation ARC, \\uc0\\u171{}\\uc0\\u160{}Le cancer en chiffres\\uc0\\u160{}\\uc0\\u187{}.","plainCitation":"Fondation ARC, « Le cancer en chiffres ».","noteIndex":4},"citationItems":[{"id":4,"uris":["http://zotero.org/users/local/AaUDPd69/items/U8FHLCMG"],"itemData":{"id":4,"type":"post-weblog","title":"Le cancer en chiffres","URL":"https://www.fondation-arc.org/cancer/le-cancer-en-chiffres-france-et-monde#:~:text=En%202023%2C%20on%20estime%20que,millions%20de%20morts%20par%20an.","author":[{"family":"Fondation ARC","given":""}]}}],"schema":"https://github.com/citation-style-language/schema/raw/master/csl-citation.json"} </w:instrText>
       </w:r>
       <w:r>
         <w:fldChar w:fldCharType="separate"/>
@@ -2639,6 +3035,9 @@
     <w:p>
       <w:pPr>
         <w:pStyle w:val="Notedebasdepage"/>
+        <w:rPr>
+          <w:lang w:val="fr-FR"/>
+        </w:rPr>
       </w:pPr>
       <w:r>
         <w:rPr>
@@ -2653,7 +3052,38 @@
         <w:fldChar w:fldCharType="begin"/>
       </w:r>
       <w:r>
-        <w:instrText xml:space="preserve"> ADDIN ZOTERO_ITEM CSL_CITATION {"citationID":"IsjjRESt","properties":{"formattedCitation":"\\uc0\\u171{}\\uc0\\u160{}https://www.sagepesticides.qc.ca/\\uc0\\u160{}\\uc0\\u187{}.","plainCitation":"« https://www.sagepesticides.qc.ca/ ».","noteIndex":1},"citationItems":[{"id":1,"uris":["http://zotero.org/users/local/AaUDPd69/items/3YAK5XQW"],"itemData":{"id":1,"type":"post","title":"https://www.sagepesticides.qc.ca/","URL":"https://www.sagepesticides.qc.ca/"}}],"schema":"https://github.com/citation-style-language/schema/raw/master/csl-citation.json"} </w:instrText>
+        <w:instrText xml:space="preserve"> ADDIN ZOTERO_ITEM CSL_CITATION {"citationID":"9DQSr3UX","properties":{"formattedCitation":"Bassil et al., \\uc0\\u171{}\\uc0\\u160{}Cancer health effects of pesticides\\uc0\\u160{}\\uc0\\u187{}.","plainCitation":"Bassil et al., « Cancer health effects of pesticides ».","noteIndex":5},"citationItems":[{"id":8,"uris":["http://zotero.org/users/local/AaUDPd69/items/2NWV7FB4"],"itemData":{"id":8,"type":"article-journal","abstract":"OBJECTIVE\nTo review literature documenting associations between pesticide use and cancer.\n\nDATA SOURCES\nWe searched MEDLINE, PreMedline, CancerLit, and LILACS to find studies published between 1992 and 2003 on non-Hodgkin lymphoma, leukemia, and 8 solid-tumour cancers: brain, breast, kidney, lung, ovarian, pancreatic, prostate, and stomach cancer.\n\nSTUDY SELECTION\nEach title and abstract was assessed for relevance; disagreements among reviewers were resolved by consensus. Studies were assessed by a team of 2 trained reviewers and rated based on methodologic quality according to a 5-page assessment tool and a global assessment scale. Studies rated below a global score of 4 out of 7 were excluded.\n\nSYNTHESIS\nMost studies on non-Hodgkin lymphoma and leukemia showed positive associations with pesticide exposure. Some showed dose-response relationships, and a few were able to identify specific pesticides. Children’s and pregnant women’s exposure to pesticides was positively associated with the cancers studied in some studies, as was parents’ exposure to pesticides at work. Many studies showed positive associations between pesticide exposure and solid tumours. The most consistent associations were found for brain and prostate cancer. An association was also found between kidney cancer in children and their parents’ exposure to pesticides at work. These associations were most consistent for high and prolonged exposures. Specific weaknesses and inherent limitations in epidemiologic studies were noted, particularly around ascertaining whether and how much exposure had taken place.\n\nCONCLUSION\nOur findings support attempts to reduce exposure to pesticides. Reductions are likely best achieved through decreasing pesticide use for cosmetic (non-commercial) purposes (where children might be exposed) and on the job.","container-title":"Canadian Family Physician","ISSN":"0008-350X","issue":"10","journalAbbreviation":"Can Fam Physician","note":"PMID: 17934034\nPMCID: PMC2231435","page":"1704-1711","source":"PubMed Central","title":"Cancer health effects of pesticides","volume":"53","author":[{"family":"Bassil","given":"K.L."},{"family":"Vakil","given":"C."},{"family":"Sanborn","given":"M."},{"family":"Cole","given":"D.C."},{"family":"Kaur","given":"J.S."},{"family":"Kerr","given":"K.J."}],"issued":{"date-parts":[["2007",10]]}}}],"schema":"https://github.com/citation-style-language/schema/raw/master/csl-citation.json"} </w:instrText>
+      </w:r>
+      <w:r>
+        <w:fldChar w:fldCharType="separate"/>
+      </w:r>
+      <w:r>
+        <w:t>Bassil et al., « Cancer health effects of pesticides ».</w:t>
+      </w:r>
+      <w:r>
+        <w:fldChar w:fldCharType="end"/>
+      </w:r>
+    </w:p>
+  </w:footnote>
+  <w:footnote w:id="6">
+    <w:p>
+      <w:pPr>
+        <w:pStyle w:val="Notedebasdepage"/>
+      </w:pPr>
+      <w:r>
+        <w:rPr>
+          <w:rStyle w:val="Appelnotedebasdep"/>
+        </w:rPr>
+        <w:footnoteRef/>
+      </w:r>
+      <w:r>
+        <w:t xml:space="preserve"> </w:t>
+      </w:r>
+      <w:r>
+        <w:fldChar w:fldCharType="begin"/>
+      </w:r>
+      <w:r>
+        <w:instrText xml:space="preserve"> ADDIN ZOTERO_ITEM CSL_CITATION {"citationID":"IsjjRESt","properties":{"formattedCitation":"\\uc0\\u171{}\\uc0\\u160{}https://www.sagepesticides.qc.ca/\\uc0\\u160{}\\uc0\\u187{}.","plainCitation":"« https://www.sagepesticides.qc.ca/ ».","noteIndex":6},"citationItems":[{"id":1,"uris":["http://zotero.org/users/local/AaUDPd69/items/3YAK5XQW"],"itemData":{"id":1,"type":"post","title":"https://www.sagepesticides.qc.ca/","URL":"https://www.sagepesticides.qc.ca/"}}],"schema":"https://github.com/citation-style-language/schema/raw/master/csl-citation.json"} </w:instrText>
       </w:r>
       <w:r>
         <w:fldChar w:fldCharType="separate"/>
@@ -3319,6 +3749,7 @@
     <w:name w:val="heading 1"/>
     <w:basedOn w:val="Normal"/>
     <w:next w:val="Normal"/>
+    <w:link w:val="Titre1Car"/>
     <w:uiPriority w:val="9"/>
     <w:qFormat/>
     <w:pPr>
@@ -3336,6 +3767,7 @@
     <w:name w:val="heading 2"/>
     <w:basedOn w:val="Normal"/>
     <w:next w:val="Normal"/>
+    <w:link w:val="Titre2Car"/>
     <w:uiPriority w:val="9"/>
     <w:unhideWhenUsed/>
     <w:qFormat/>
@@ -3578,6 +4010,63 @@
       <w:ind w:left="720"/>
       <w:contextualSpacing/>
     </w:pPr>
+  </w:style>
+  <w:style w:type="character" w:customStyle="1" w:styleId="Titre1Car">
+    <w:name w:val="Titre 1 Car"/>
+    <w:basedOn w:val="Policepardfaut"/>
+    <w:link w:val="Titre1"/>
+    <w:uiPriority w:val="9"/>
+    <w:rsid w:val="00151881"/>
+    <w:rPr>
+      <w:sz w:val="40"/>
+      <w:szCs w:val="40"/>
+    </w:rPr>
+  </w:style>
+  <w:style w:type="character" w:customStyle="1" w:styleId="Titre2Car">
+    <w:name w:val="Titre 2 Car"/>
+    <w:basedOn w:val="Policepardfaut"/>
+    <w:link w:val="Titre2"/>
+    <w:uiPriority w:val="9"/>
+    <w:rsid w:val="00151881"/>
+    <w:rPr>
+      <w:sz w:val="32"/>
+      <w:szCs w:val="32"/>
+    </w:rPr>
+  </w:style>
+  <w:style w:type="character" w:styleId="Lienhypertexte">
+    <w:name w:val="Hyperlink"/>
+    <w:basedOn w:val="Policepardfaut"/>
+    <w:uiPriority w:val="99"/>
+    <w:unhideWhenUsed/>
+    <w:rsid w:val="000B61E5"/>
+    <w:rPr>
+      <w:color w:val="0000FF" w:themeColor="hyperlink"/>
+      <w:u w:val="single"/>
+    </w:rPr>
+  </w:style>
+  <w:style w:type="character" w:styleId="Mentionnonrsolue">
+    <w:name w:val="Unresolved Mention"/>
+    <w:basedOn w:val="Policepardfaut"/>
+    <w:uiPriority w:val="99"/>
+    <w:semiHidden/>
+    <w:unhideWhenUsed/>
+    <w:rsid w:val="000B61E5"/>
+    <w:rPr>
+      <w:color w:val="605E5C"/>
+      <w:shd w:val="clear" w:color="auto" w:fill="E1DFDD"/>
+    </w:rPr>
+  </w:style>
+  <w:style w:type="character" w:styleId="Lienhypertextesuivivisit">
+    <w:name w:val="FollowedHyperlink"/>
+    <w:basedOn w:val="Policepardfaut"/>
+    <w:uiPriority w:val="99"/>
+    <w:semiHidden/>
+    <w:unhideWhenUsed/>
+    <w:rsid w:val="000B61E5"/>
+    <w:rPr>
+      <w:color w:val="800080" w:themeColor="followedHyperlink"/>
+      <w:u w:val="single"/>
+    </w:rPr>
   </w:style>
 </w:styles>
 </file>

</xml_diff>

<commit_message>
MAJ sur la documentation
</commit_message>
<xml_diff>
--- a/Rapport/Proust_Maximilien_rapport.docx
+++ b/Rapport/Proust_Maximilien_rapport.docx
@@ -229,6 +229,13 @@
     <w:p/>
     <w:sdt>
       <w:sdtPr>
+        <w:rPr>
+          <w:rFonts w:ascii="Arial" w:eastAsia="Arial" w:hAnsi="Arial" w:cs="Arial"/>
+          <w:color w:val="auto"/>
+          <w:sz w:val="22"/>
+          <w:szCs w:val="22"/>
+          <w:lang w:val="fr"/>
+        </w:rPr>
         <w:id w:val="133767034"/>
         <w:docPartObj>
           <w:docPartGallery w:val="Table of Contents"/>
@@ -237,13 +244,8 @@
       </w:sdtPr>
       <w:sdtEndPr>
         <w:rPr>
-          <w:rFonts w:ascii="Arial" w:eastAsia="Arial" w:hAnsi="Arial" w:cs="Arial"/>
           <w:b/>
           <w:bCs/>
-          <w:color w:val="auto"/>
-          <w:sz w:val="22"/>
-          <w:szCs w:val="22"/>
-          <w:lang w:val="fr"/>
         </w:rPr>
       </w:sdtEndPr>
       <w:sdtContent>
@@ -3565,10 +3567,7 @@
       </w:pPr>
       <w:r>
         <w:lastRenderedPageBreak/>
-        <w:t>Mis en</w:t>
-      </w:r>
-      <w:r>
-        <w:t xml:space="preserve"> relation avec les données pathologiques par les 4 composantes présentes également dans cette table. </w:t>
+        <w:t xml:space="preserve">Mis en relation avec les données pathologiques par les 4 composantes présentes également dans cette table. </w:t>
       </w:r>
     </w:p>
     <w:p>
@@ -3771,13 +3770,13 @@
     </w:p>
     <w:p/>
     <w:p/>
+    <w:bookmarkStart w:id="13" w:name="_heading=h.sr7vg4w4eljs" w:colFirst="0" w:colLast="0"/>
+    <w:bookmarkStart w:id="14" w:name="_Toc201664759"/>
+    <w:bookmarkEnd w:id="13"/>
     <w:p>
       <w:pPr>
         <w:pStyle w:val="Titre2"/>
       </w:pPr>
-      <w:bookmarkStart w:id="13" w:name="_heading=h.sr7vg4w4eljs" w:colFirst="0" w:colLast="0"/>
-      <w:bookmarkStart w:id="14" w:name="_Toc201664759"/>
-      <w:bookmarkEnd w:id="13"/>
       <w:r>
         <w:rPr>
           <w:noProof/>
@@ -6584,7 +6583,10 @@
         <w:spacing w:before="200" w:line="360" w:lineRule="auto"/>
       </w:pPr>
       <w:r>
-        <w:t>Les utilisateurs disposent d’un droit d’accès, de rectification et de suppression de leurs données personnelles, en conformité avec les droits garantis par le RGPD</w:t>
+        <w:t xml:space="preserve">Les utilisateurs </w:t>
+      </w:r>
+      <w:r>
+        <w:t>peuvent demander la modification ou la suppression de leurs données personnelles via une demande par email à l’administrateur du système</w:t>
       </w:r>
     </w:p>
     <w:p>
@@ -7236,24 +7238,41 @@
         <w:spacing w:before="200" w:line="360" w:lineRule="auto"/>
       </w:pPr>
       <w:r>
-        <w:t>Pour la recherche de substance, une première requête type : {“</w:t>
-      </w:r>
-      <w:proofErr w:type="spellStart"/>
+        <w:t xml:space="preserve">Pour la recherche de substance, une première requête type : </w:t>
+      </w:r>
+    </w:p>
+    <w:p>
+      <w:pPr>
+        <w:spacing w:before="200" w:line="360" w:lineRule="auto"/>
+        <w:ind w:left="360"/>
+      </w:pPr>
+      <w:proofErr w:type="gramStart"/>
+      <w:r>
+        <w:t>{  "</w:t>
+      </w:r>
+      <w:proofErr w:type="gramEnd"/>
       <w:r>
         <w:t>nom</w:t>
       </w:r>
       <w:proofErr w:type="gramStart"/>
       <w:r>
-        <w:t>”:”</w:t>
+        <w:t>":</w:t>
       </w:r>
       <w:proofErr w:type="gramEnd"/>
       <w:r>
-        <w:t>nom</w:t>
-      </w:r>
-      <w:proofErr w:type="spellEnd"/>
-      <w:r>
-        <w:t xml:space="preserve"> de la substance souhaitée”} </w:t>
-      </w:r>
+        <w:t xml:space="preserve"> "nom de la substance souhaitée</w:t>
+      </w:r>
+      <w:proofErr w:type="gramStart"/>
+      <w:r>
+        <w:t>"</w:t>
+      </w:r>
+      <w:r>
+        <w:t xml:space="preserve"> </w:t>
+      </w:r>
+      <w:r>
+        <w:t>}</w:t>
+      </w:r>
+      <w:proofErr w:type="gramEnd"/>
     </w:p>
     <w:p>
       <w:pPr>
@@ -7264,18 +7283,60 @@
         <w:spacing w:before="200" w:line="360" w:lineRule="auto"/>
       </w:pPr>
       <w:r>
-        <w:t xml:space="preserve">Pour des recherches plus avancées avec par exemple des informations sur le tableau 3, il faudrait conserver la première requête ci-dessus, y ajouter une projection et y écrire dedans : </w:t>
-      </w:r>
+        <w:t>Pour des recherches plus avancées avec par exemple des informations sur le tableau 3, il faudrait conserver la première requête ci-dessus, y ajouter une projection et y écrire dedans</w:t>
+      </w:r>
+      <w:r>
+        <w:t> :</w:t>
+      </w:r>
+    </w:p>
+    <w:p>
+      <w:pPr>
+        <w:spacing w:before="200" w:line="360" w:lineRule="auto"/>
+      </w:pPr>
+      <w:r>
+        <w:t>Filtre :</w:t>
+      </w:r>
+    </w:p>
+    <w:p>
       <w:proofErr w:type="gramStart"/>
       <w:r>
         <w:t>{ "</w:t>
       </w:r>
       <w:proofErr w:type="gramEnd"/>
       <w:r>
-        <w:t>tableaux.</w:t>
+        <w:t>nom</w:t>
       </w:r>
       <w:proofErr w:type="gramStart"/>
       <w:r>
+        <w:t>":</w:t>
+      </w:r>
+      <w:proofErr w:type="gramEnd"/>
+      <w:r>
+        <w:t xml:space="preserve"> "nom de la substance souhaitée</w:t>
+      </w:r>
+      <w:proofErr w:type="gramStart"/>
+      <w:r>
+        <w:t>" }</w:t>
+      </w:r>
+      <w:proofErr w:type="gramEnd"/>
+    </w:p>
+    <w:p/>
+    <w:p>
+      <w:r>
+        <w:t>Projection :</w:t>
+      </w:r>
+    </w:p>
+    <w:p>
+      <w:r>
+        <w:t>{</w:t>
+      </w:r>
+    </w:p>
+    <w:p>
+      <w:r>
+        <w:t xml:space="preserve">  "tableaux.</w:t>
+      </w:r>
+      <w:proofErr w:type="gramStart"/>
+      <w:r>
         <w:t>2.structure</w:t>
       </w:r>
       <w:proofErr w:type="gramEnd"/>
@@ -7306,31 +7367,27 @@
       </w:r>
       <w:proofErr w:type="gramEnd"/>
       <w:r>
-        <w:t xml:space="preserve"> </w:t>
+        <w:t xml:space="preserve"> 1,</w:t>
+      </w:r>
+    </w:p>
+    <w:p>
+      <w:r>
+        <w:t xml:space="preserve">  "_id</w:t>
       </w:r>
       <w:proofErr w:type="gramStart"/>
       <w:r>
-        <w:t>1,  "</w:t>
+        <w:t>":</w:t>
       </w:r>
       <w:proofErr w:type="gramEnd"/>
       <w:r>
-        <w:t>_id</w:t>
-      </w:r>
-      <w:proofErr w:type="gramStart"/>
-      <w:r>
-        <w:t>":</w:t>
-      </w:r>
-      <w:proofErr w:type="gramEnd"/>
-      <w:r>
-        <w:t xml:space="preserve"> </w:t>
-      </w:r>
-      <w:proofErr w:type="gramStart"/>
-      <w:r>
-        <w:t>0 }</w:t>
-      </w:r>
-      <w:proofErr w:type="gramEnd"/>
-    </w:p>
-    <w:p/>
+        <w:t xml:space="preserve"> 0</w:t>
+      </w:r>
+    </w:p>
+    <w:p>
+      <w:r>
+        <w:t>}</w:t>
+      </w:r>
+    </w:p>
     <w:p>
       <w:pPr>
         <w:pStyle w:val="Titre1"/>
@@ -7355,10 +7412,10 @@
           <w:ilvl w:val="0"/>
           <w:numId w:val="4"/>
         </w:numPr>
-        <w:spacing w:before="200" w:line="360" w:lineRule="auto"/>
-      </w:pPr>
-      <w:r>
-        <w:t>Des fonctions plus robustes et parfois moins complexes</w:t>
+        <w:spacing w:line="360" w:lineRule="auto"/>
+      </w:pPr>
+      <w:r>
+        <w:t>Mise en place de test unitaire et d’intégration afin de sécuriser le code et anticiper toutes les erreurs possibles</w:t>
       </w:r>
     </w:p>
     <w:p>
@@ -7367,10 +7424,10 @@
           <w:ilvl w:val="0"/>
           <w:numId w:val="4"/>
         </w:numPr>
-        <w:spacing w:before="200" w:line="360" w:lineRule="auto"/>
-      </w:pPr>
-      <w:r>
-        <w:t>Mise en place de test unitaire et d’intégration afin de sécuriser le code et anticiper toutes les erreurs possibles</w:t>
+        <w:spacing w:line="360" w:lineRule="auto"/>
+      </w:pPr>
+      <w:r>
+        <w:t>Améliorer la gestion des erreurs et des exceptions</w:t>
       </w:r>
     </w:p>
     <w:p>
@@ -7379,10 +7436,10 @@
           <w:ilvl w:val="0"/>
           <w:numId w:val="4"/>
         </w:numPr>
-        <w:spacing w:before="200" w:line="360" w:lineRule="auto"/>
-      </w:pPr>
-      <w:r>
-        <w:t>Améliorer la gestion des erreurs et des exceptions</w:t>
+        <w:spacing w:line="360" w:lineRule="auto"/>
+      </w:pPr>
+      <w:r>
+        <w:t>Optimiser les temps de requêtes notamment lorsque les données ont un volume important même si pour l’instant ce n’est pas le cas.</w:t>
       </w:r>
     </w:p>
     <w:p>
@@ -7391,10 +7448,10 @@
           <w:ilvl w:val="0"/>
           <w:numId w:val="4"/>
         </w:numPr>
-        <w:spacing w:before="200" w:line="360" w:lineRule="auto"/>
-      </w:pPr>
-      <w:r>
-        <w:t>Optimiser les temps de requêtes notamment lorsque les données ont un volume important même si pour l’instant ce n’est pas le cas.</w:t>
+        <w:spacing w:line="360" w:lineRule="auto"/>
+      </w:pPr>
+      <w:r>
+        <w:t>Améliorer la visualisation des données et augmenter l’interaction des données entre elles qui sont actuellement trop restreinte</w:t>
       </w:r>
     </w:p>
     <w:p>
@@ -7403,10 +7460,24 @@
           <w:ilvl w:val="0"/>
           <w:numId w:val="4"/>
         </w:numPr>
+        <w:spacing w:line="360" w:lineRule="auto"/>
+      </w:pPr>
+      <w:r>
+        <w:t xml:space="preserve">Intégrer des liens entre les informations des substances CMR achetées et </w:t>
+      </w:r>
+      <w:r>
+        <w:t>les informations produites</w:t>
+      </w:r>
+      <w:r>
+        <w:t xml:space="preserve"> plus précises</w:t>
+      </w:r>
+    </w:p>
+    <w:p>
+      <w:pPr>
         <w:spacing w:before="200" w:line="360" w:lineRule="auto"/>
       </w:pPr>
       <w:r>
-        <w:t>Améliorer la visualisation des données et augmenter l’interaction des données entre elles qui sont actuellement trop restreinte</w:t>
+        <w:t xml:space="preserve">Enfin, il y a plusieurs perspectives intéressantes à mettre en place pour permettre notamment un futur déploiement en application : </w:t>
       </w:r>
     </w:p>
     <w:p>
@@ -7415,24 +7486,10 @@
           <w:ilvl w:val="0"/>
           <w:numId w:val="4"/>
         </w:numPr>
-        <w:spacing w:before="200" w:line="360" w:lineRule="auto"/>
-      </w:pPr>
-      <w:r>
-        <w:t xml:space="preserve">Intégrer des liens entre les informations des substances CMR achetées et </w:t>
-      </w:r>
-      <w:r>
-        <w:t>les informations produites</w:t>
-      </w:r>
-      <w:r>
-        <w:t xml:space="preserve"> plus précises</w:t>
-      </w:r>
-    </w:p>
-    <w:p>
-      <w:pPr>
-        <w:spacing w:before="200" w:line="360" w:lineRule="auto"/>
-      </w:pPr>
-      <w:r>
-        <w:t xml:space="preserve">Enfin, il y a plusieurs perspectives intéressantes à mettre en place pour permettre notamment un futur déploiement en application : </w:t>
+        <w:spacing w:line="360" w:lineRule="auto"/>
+      </w:pPr>
+      <w:r>
+        <w:t>Migrer les données dans une base Cloud pour permettre de déployer l’application</w:t>
       </w:r>
     </w:p>
     <w:p>
@@ -7441,10 +7498,11 @@
           <w:ilvl w:val="0"/>
           <w:numId w:val="4"/>
         </w:numPr>
-        <w:spacing w:before="200" w:line="360" w:lineRule="auto"/>
-      </w:pPr>
-      <w:r>
-        <w:t>Migrer les données dans une base Cloud pour permettre de déployer l’application</w:t>
+        <w:spacing w:line="360" w:lineRule="auto"/>
+      </w:pPr>
+      <w:r>
+        <w:lastRenderedPageBreak/>
+        <w:t>Conteneuriser l’application avec Docker pour assurer la portabilité</w:t>
       </w:r>
     </w:p>
     <w:p>
@@ -7453,10 +7511,16 @@
           <w:ilvl w:val="0"/>
           <w:numId w:val="4"/>
         </w:numPr>
-        <w:spacing w:before="200" w:line="360" w:lineRule="auto"/>
-      </w:pPr>
-      <w:r>
-        <w:t>Conteneuriser l’application avec Docker pour assurer la portabilité</w:t>
+        <w:spacing w:line="360" w:lineRule="auto"/>
+      </w:pPr>
+      <w:r>
+        <w:t xml:space="preserve">Intégrer des années supplémentaires, le champ est actuellement trop restreint (2015-2022) mais il n’existe pas de </w:t>
+      </w:r>
+      <w:r>
+        <w:t>données officielles</w:t>
+      </w:r>
+      <w:r>
+        <w:t xml:space="preserve"> open source permettant de faire mieux</w:t>
       </w:r>
     </w:p>
     <w:p>
@@ -7465,17 +7529,10 @@
           <w:ilvl w:val="0"/>
           <w:numId w:val="4"/>
         </w:numPr>
-        <w:spacing w:before="200" w:line="360" w:lineRule="auto"/>
-      </w:pPr>
-      <w:r>
-        <w:lastRenderedPageBreak/>
-        <w:t xml:space="preserve">Intégrer des années supplémentaires, le champ est actuellement trop restreint (2015-2022) mais il n’existe pas de </w:t>
-      </w:r>
-      <w:r>
-        <w:t>données officielles</w:t>
-      </w:r>
-      <w:r>
-        <w:t xml:space="preserve"> open source permettant de faire mieux</w:t>
+        <w:spacing w:line="360" w:lineRule="auto"/>
+      </w:pPr>
+      <w:r>
+        <w:t>Intégrer des données pathologiques plus précise que par département et donc un partenariat avec le ministère est obligatoire car l’anonymisation ne serait plus possible</w:t>
       </w:r>
     </w:p>
     <w:p>
@@ -7484,10 +7541,10 @@
           <w:ilvl w:val="0"/>
           <w:numId w:val="4"/>
         </w:numPr>
-        <w:spacing w:before="200" w:line="360" w:lineRule="auto"/>
-      </w:pPr>
-      <w:r>
-        <w:t>Intégrer des données pathologiques plus précise que par département et donc un partenariat avec le ministère est obligatoire car l’anonymisation ne serait plus possible</w:t>
+        <w:spacing w:line="360" w:lineRule="auto"/>
+      </w:pPr>
+      <w:r>
+        <w:t>Intégrer des données socio-démographiques pour observer quels secteurs sont les plus touchés par le cancer</w:t>
       </w:r>
     </w:p>
     <w:p>
@@ -7496,19 +7553,7 @@
           <w:ilvl w:val="0"/>
           <w:numId w:val="4"/>
         </w:numPr>
-        <w:spacing w:before="200" w:line="360" w:lineRule="auto"/>
-      </w:pPr>
-      <w:r>
-        <w:t>Intégrer des données socio-démographiques pour observer quels secteurs sont les plus touchés par le cancer</w:t>
-      </w:r>
-    </w:p>
-    <w:p>
-      <w:pPr>
-        <w:numPr>
-          <w:ilvl w:val="0"/>
-          <w:numId w:val="4"/>
-        </w:numPr>
-        <w:spacing w:before="200" w:line="360" w:lineRule="auto"/>
+        <w:spacing w:line="360" w:lineRule="auto"/>
       </w:pPr>
       <w:r>
         <w:t>Intégration des données autour de la pollution plus large pour améliorer la visualisation ou le lien entre pollution et cancer</w:t>
@@ -22311,25 +22356,7 @@
           <w:sz w:val="20"/>
           <w:szCs w:val="20"/>
         </w:rPr>
-        <w:t xml:space="preserve"> Santé </w:t>
-      </w:r>
-      <w:proofErr w:type="spellStart"/>
-      <w:r>
-        <w:rPr>
-          <w:color w:val="000000"/>
-          <w:sz w:val="20"/>
-          <w:szCs w:val="20"/>
-        </w:rPr>
-        <w:t>gouv</w:t>
-      </w:r>
-      <w:proofErr w:type="spellEnd"/>
-      <w:r>
-        <w:rPr>
-          <w:color w:val="000000"/>
-          <w:sz w:val="20"/>
-          <w:szCs w:val="20"/>
-        </w:rPr>
-        <w:t>, « Pesticides ».</w:t>
+        <w:t xml:space="preserve"> Santé gouv, « Pesticides ».</w:t>
       </w:r>
     </w:p>
   </w:footnote>
@@ -22397,23 +22424,13 @@
         </w:rPr>
         <w:t xml:space="preserve"> Fondation ARC, « Qu’</w:t>
       </w:r>
-      <w:proofErr w:type="spellStart"/>
       <w:r>
         <w:rPr>
           <w:color w:val="000000"/>
           <w:sz w:val="20"/>
           <w:szCs w:val="20"/>
         </w:rPr>
-        <w:t>est ce</w:t>
-      </w:r>
-      <w:proofErr w:type="spellEnd"/>
-      <w:r>
-        <w:rPr>
-          <w:color w:val="000000"/>
-          <w:sz w:val="20"/>
-          <w:szCs w:val="20"/>
-        </w:rPr>
-        <w:t xml:space="preserve"> qu’un cancer ? »</w:t>
+        <w:t>est ce qu’un cancer ? »</w:t>
       </w:r>
     </w:p>
   </w:footnote>
@@ -22481,59 +22498,13 @@
         </w:rPr>
         <w:t xml:space="preserve"> </w:t>
       </w:r>
-      <w:proofErr w:type="spellStart"/>
       <w:r>
         <w:rPr>
           <w:color w:val="000000"/>
           <w:sz w:val="20"/>
           <w:szCs w:val="20"/>
         </w:rPr>
-        <w:t>Bassil</w:t>
-      </w:r>
-      <w:proofErr w:type="spellEnd"/>
-      <w:r>
-        <w:rPr>
-          <w:color w:val="000000"/>
-          <w:sz w:val="20"/>
-          <w:szCs w:val="20"/>
-        </w:rPr>
-        <w:t xml:space="preserve"> et al., « Cancer </w:t>
-      </w:r>
-      <w:proofErr w:type="spellStart"/>
-      <w:r>
-        <w:rPr>
-          <w:color w:val="000000"/>
-          <w:sz w:val="20"/>
-          <w:szCs w:val="20"/>
-        </w:rPr>
-        <w:t>health</w:t>
-      </w:r>
-      <w:proofErr w:type="spellEnd"/>
-      <w:r>
-        <w:rPr>
-          <w:color w:val="000000"/>
-          <w:sz w:val="20"/>
-          <w:szCs w:val="20"/>
-        </w:rPr>
-        <w:t xml:space="preserve"> </w:t>
-      </w:r>
-      <w:proofErr w:type="spellStart"/>
-      <w:r>
-        <w:rPr>
-          <w:color w:val="000000"/>
-          <w:sz w:val="20"/>
-          <w:szCs w:val="20"/>
-        </w:rPr>
-        <w:t>effects</w:t>
-      </w:r>
-      <w:proofErr w:type="spellEnd"/>
-      <w:r>
-        <w:rPr>
-          <w:color w:val="000000"/>
-          <w:sz w:val="20"/>
-          <w:szCs w:val="20"/>
-        </w:rPr>
-        <w:t xml:space="preserve"> of pesticides ».</w:t>
+        <w:t>Bassil et al., « Cancer health effects of pesticides ».</w:t>
       </w:r>
     </w:p>
   </w:footnote>
@@ -22577,7 +22548,6 @@
         </w:rPr>
         <w:t>« </w:t>
       </w:r>
-      <w:proofErr w:type="gramStart"/>
       <w:r>
         <w:rPr>
           <w:rFonts w:ascii="Georgia" w:eastAsia="Georgia" w:hAnsi="Georgia" w:cs="Georgia"/>
@@ -22585,17 +22555,7 @@
           <w:sz w:val="20"/>
           <w:szCs w:val="20"/>
         </w:rPr>
-        <w:t>https://www.sagepesticides.qc.ca/</w:t>
-      </w:r>
-      <w:proofErr w:type="gramEnd"/>
-      <w:r>
-        <w:rPr>
-          <w:rFonts w:ascii="Georgia" w:eastAsia="Georgia" w:hAnsi="Georgia" w:cs="Georgia"/>
-          <w:color w:val="000000"/>
-          <w:sz w:val="20"/>
-          <w:szCs w:val="20"/>
-        </w:rPr>
-        <w:t> ».</w:t>
+        <w:t>https://www.sagepesticides.qc.ca/ ».</w:t>
       </w:r>
     </w:p>
   </w:footnote>

</xml_diff>